<commit_message>
Se actualiza el documento de Gobernabilidad
</commit_message>
<xml_diff>
--- a/trabajos.inacap.2019/Gestion de servicios y gobernabilidad TI/Material Unidad 2/Guía de Lectura #3 - Ciclo de Vida del Servicio.docx
+++ b/trabajos.inacap.2019/Gestion de servicios y gobernabilidad TI/Material Unidad 2/Guía de Lectura #3 - Ciclo de Vida del Servicio.docx
@@ -234,7 +234,84 @@
                 <w:szCs w:val="22"/>
                 <w:lang w:val="es-CL"/>
               </w:rPr>
-              <w:t>Inda, Beltrán, Olivares, Fuentes</w:t>
+              <w:t xml:space="preserve">Felipe </w:t>
+            </w:r>
+            <w:r>
+              <w:rPr>
+                <w:rFonts w:asciiTheme="minorHAnsi" w:hAnsiTheme="minorHAnsi" w:cs="Arial"/>
+                <w:b w:val="0"/>
+                <w:color w:val="262626" w:themeColor="text1" w:themeTint="D9"/>
+                <w:sz w:val="22"/>
+                <w:szCs w:val="22"/>
+                <w:lang w:val="es-CL"/>
+              </w:rPr>
+              <w:t xml:space="preserve">Inda, </w:t>
+            </w:r>
+            <w:r>
+              <w:rPr>
+                <w:rFonts w:asciiTheme="minorHAnsi" w:hAnsiTheme="minorHAnsi" w:cs="Arial"/>
+                <w:b w:val="0"/>
+                <w:color w:val="262626" w:themeColor="text1" w:themeTint="D9"/>
+                <w:sz w:val="22"/>
+                <w:szCs w:val="22"/>
+                <w:lang w:val="es-CL"/>
+              </w:rPr>
+              <w:t xml:space="preserve">Gabriel </w:t>
+            </w:r>
+            <w:r>
+              <w:rPr>
+                <w:rFonts w:asciiTheme="minorHAnsi" w:hAnsiTheme="minorHAnsi" w:cs="Arial"/>
+                <w:b w:val="0"/>
+                <w:color w:val="262626" w:themeColor="text1" w:themeTint="D9"/>
+                <w:sz w:val="22"/>
+                <w:szCs w:val="22"/>
+                <w:lang w:val="es-CL"/>
+              </w:rPr>
+              <w:t xml:space="preserve">Beltrán, </w:t>
+            </w:r>
+            <w:r>
+              <w:rPr>
+                <w:rFonts w:asciiTheme="minorHAnsi" w:hAnsiTheme="minorHAnsi" w:cs="Arial"/>
+                <w:b w:val="0"/>
+                <w:color w:val="262626" w:themeColor="text1" w:themeTint="D9"/>
+                <w:sz w:val="22"/>
+                <w:szCs w:val="22"/>
+                <w:lang w:val="es-CL"/>
+              </w:rPr>
+              <w:t xml:space="preserve">Ivo </w:t>
+            </w:r>
+            <w:r>
+              <w:rPr>
+                <w:rFonts w:asciiTheme="minorHAnsi" w:hAnsiTheme="minorHAnsi" w:cs="Arial"/>
+                <w:b w:val="0"/>
+                <w:color w:val="262626" w:themeColor="text1" w:themeTint="D9"/>
+                <w:sz w:val="22"/>
+                <w:szCs w:val="22"/>
+                <w:lang w:val="es-CL"/>
+              </w:rPr>
+              <w:t xml:space="preserve">Olivares, </w:t>
+            </w:r>
+            <w:r>
+              <w:rPr>
+                <w:rFonts w:asciiTheme="minorHAnsi" w:hAnsiTheme="minorHAnsi" w:cs="Arial"/>
+                <w:b w:val="0"/>
+                <w:color w:val="262626" w:themeColor="text1" w:themeTint="D9"/>
+                <w:sz w:val="22"/>
+                <w:szCs w:val="22"/>
+                <w:lang w:val="es-CL"/>
+              </w:rPr>
+              <w:t xml:space="preserve">Yerko </w:t>
+            </w:r>
+            <w:r>
+              <w:rPr>
+                <w:rFonts w:asciiTheme="minorHAnsi" w:hAnsiTheme="minorHAnsi" w:cs="Arial"/>
+                <w:b w:val="0"/>
+                <w:color w:val="262626" w:themeColor="text1" w:themeTint="D9"/>
+                <w:sz w:val="22"/>
+                <w:szCs w:val="22"/>
+                <w:lang w:val="es-CL"/>
+              </w:rPr>
+              <w:t>Fuentes</w:t>
             </w:r>
           </w:p>
         </w:tc>
@@ -654,7 +731,27 @@
                 <w:szCs w:val="22"/>
                 <w:lang w:val="es-CL"/>
               </w:rPr>
-              <w:t>13/05/2019</w:t>
+              <w:t>1</w:t>
+            </w:r>
+            <w:r>
+              <w:rPr>
+                <w:rFonts w:asciiTheme="minorHAnsi" w:hAnsiTheme="minorHAnsi" w:cs="Arial"/>
+                <w:color w:val="262626" w:themeColor="text1" w:themeTint="D9"/>
+                <w:sz w:val="22"/>
+                <w:szCs w:val="22"/>
+                <w:lang w:val="es-CL"/>
+              </w:rPr>
+              <w:t>7</w:t>
+            </w:r>
+            <w:r>
+              <w:rPr>
+                <w:rFonts w:asciiTheme="minorHAnsi" w:hAnsiTheme="minorHAnsi" w:cs="Arial"/>
+                <w:color w:val="262626" w:themeColor="text1" w:themeTint="D9"/>
+                <w:sz w:val="22"/>
+                <w:szCs w:val="22"/>
+                <w:lang w:val="es-CL"/>
+              </w:rPr>
+              <w:t>/05/2019</w:t>
             </w:r>
           </w:p>
         </w:tc>
@@ -1436,6 +1533,7 @@
           <w:sz w:val="22"/>
           <w:szCs w:val="22"/>
         </w:rPr>
+        <w:lastRenderedPageBreak/>
         <w:t>Gestión</w:t>
       </w:r>
       <w:proofErr w:type="spellEnd"/>
@@ -1504,7 +1602,6 @@
           <w:sz w:val="22"/>
           <w:szCs w:val="22"/>
         </w:rPr>
-        <w:lastRenderedPageBreak/>
         <w:t>Contrato</w:t>
       </w:r>
       <w:proofErr w:type="spellEnd"/>
@@ -1960,7 +2057,7 @@
           <w:ilvl w:val="0"/>
           <w:numId w:val="39"/>
         </w:numPr>
-        <w:spacing w:after="0" w:line="276" w:lineRule="auto"/>
+        <w:spacing w:line="276" w:lineRule="auto"/>
         <w:rPr>
           <w:rFonts w:asciiTheme="minorHAnsi" w:hAnsiTheme="minorHAnsi"/>
           <w:sz w:val="22"/>
@@ -1976,6 +2073,46 @@
           <w:lang w:val="es-ES"/>
         </w:rPr>
         <w:t>¿Cuáles son los 3 tipos de proveedor de Servicios?</w:t>
+      </w:r>
+    </w:p>
+    <w:p>
+      <w:pPr>
+        <w:pStyle w:val="Prrafodelista"/>
+        <w:numPr>
+          <w:ilvl w:val="1"/>
+          <w:numId w:val="39"/>
+        </w:numPr>
+        <w:spacing w:line="276" w:lineRule="auto"/>
+        <w:rPr>
+          <w:rFonts w:asciiTheme="minorHAnsi" w:hAnsiTheme="minorHAnsi"/>
+          <w:sz w:val="22"/>
+          <w:lang w:val="es-ES"/>
+        </w:rPr>
+      </w:pPr>
+      <w:r>
+        <w:rPr>
+          <w:rFonts w:asciiTheme="minorHAnsi" w:hAnsiTheme="minorHAnsi"/>
+          <w:b/>
+          <w:sz w:val="22"/>
+          <w:lang w:val="es-ES"/>
+        </w:rPr>
+        <w:t>Tipo 1 – Proveedor de servicios internos:</w:t>
+      </w:r>
+      <w:r>
+        <w:rPr>
+          <w:rFonts w:asciiTheme="minorHAnsi" w:hAnsiTheme="minorHAnsi"/>
+          <w:sz w:val="22"/>
+          <w:lang w:val="es-ES"/>
+        </w:rPr>
+        <w:t xml:space="preserve"> </w:t>
+      </w:r>
+      <w:r>
+        <w:rPr>
+          <w:rFonts w:asciiTheme="minorHAnsi" w:hAnsiTheme="minorHAnsi"/>
+          <w:sz w:val="22"/>
+          <w:lang w:val="es-CL"/>
+        </w:rPr>
+        <w:t>Un proveedor de servicios interno que está integrado dentro de una unidad de negocio. Puede haber varios proveedores de servicios Tipo 1 dentro de una organización.</w:t>
       </w:r>
     </w:p>
     <w:p>
@@ -1999,7 +2136,7 @@
           <w:sz w:val="22"/>
           <w:lang w:val="es-ES"/>
         </w:rPr>
-        <w:t>Tipo 1 – Proveedor de servicios internos:</w:t>
+        <w:t>Tipo 2 – Unidad de Servicios Compartidos:</w:t>
       </w:r>
       <w:r>
         <w:rPr>
@@ -2015,7 +2152,7 @@
           <w:sz w:val="22"/>
           <w:lang w:val="es-CL"/>
         </w:rPr>
-        <w:t>Un proveedor de servicios interno que está integrado dentro de una unidad de negocio. Puede haber varios proveedores de servicios Tipo 1 dentro de una organización.</w:t>
+        <w:t>Un proveedor de servicios interno que proporciona servicios de TI compartidos a más de una unidad de negocios</w:t>
       </w:r>
     </w:p>
     <w:p>
@@ -2039,7 +2176,7 @@
           <w:sz w:val="22"/>
           <w:lang w:val="es-ES"/>
         </w:rPr>
-        <w:t>Tipo 2 – Unidad de Servicios Compartidos:</w:t>
+        <w:t>Tipo 3 – Proveedor de servicios externos:</w:t>
       </w:r>
       <w:r>
         <w:rPr>
@@ -2055,7 +2192,44 @@
           <w:sz w:val="22"/>
           <w:lang w:val="es-CL"/>
         </w:rPr>
-        <w:t>Un proveedor de servicios interno que proporciona servicios de TI compartidos a más de una unidad de negocios</w:t>
+        <w:t>Un proveedor de servicios que proporciona servicios de TI a clientes externos.</w:t>
+      </w:r>
+    </w:p>
+    <w:p>
+      <w:pPr>
+        <w:pStyle w:val="Prrafodelista"/>
+        <w:spacing w:after="0" w:line="276" w:lineRule="auto"/>
+        <w:ind w:left="1440"/>
+        <w:rPr>
+          <w:rFonts w:asciiTheme="minorHAnsi" w:hAnsiTheme="minorHAnsi"/>
+          <w:sz w:val="22"/>
+          <w:lang w:val="es-ES"/>
+        </w:rPr>
+      </w:pPr>
+    </w:p>
+    <w:p>
+      <w:pPr>
+        <w:pStyle w:val="Prrafodelista"/>
+        <w:numPr>
+          <w:ilvl w:val="0"/>
+          <w:numId w:val="39"/>
+        </w:numPr>
+        <w:spacing w:after="0" w:line="276" w:lineRule="auto"/>
+        <w:rPr>
+          <w:rFonts w:asciiTheme="minorHAnsi" w:hAnsiTheme="minorHAnsi"/>
+          <w:sz w:val="22"/>
+          <w:u w:val="single"/>
+          <w:lang w:val="es-ES"/>
+        </w:rPr>
+      </w:pPr>
+      <w:r>
+        <w:rPr>
+          <w:rFonts w:asciiTheme="minorHAnsi" w:hAnsiTheme="minorHAnsi"/>
+          <w:sz w:val="22"/>
+          <w:u w:val="single"/>
+          <w:lang w:val="es-ES"/>
+        </w:rPr>
+        <w:t>¿Cuáles son las 5 Fases del Ciclo de Vida del Servicio y Cuál es el propósito de cada una?</w:t>
       </w:r>
     </w:p>
     <w:p>
@@ -2079,7 +2253,16 @@
           <w:sz w:val="22"/>
           <w:lang w:val="es-ES"/>
         </w:rPr>
-        <w:t>Tipo 3 – Proveedor de servicios externos:</w:t>
+        <w:t>Gestión del Servicio</w:t>
+      </w:r>
+      <w:r>
+        <w:rPr>
+          <w:rFonts w:asciiTheme="minorHAnsi" w:hAnsiTheme="minorHAnsi"/>
+          <w:b/>
+          <w:sz w:val="22"/>
+          <w:lang w:val="es-ES"/>
+        </w:rPr>
+        <w:t>:</w:t>
       </w:r>
       <w:r>
         <w:rPr>
@@ -2089,14 +2272,922 @@
         </w:rPr>
         <w:t xml:space="preserve"> </w:t>
       </w:r>
-      <w:r>
-        <w:rPr>
-          <w:rFonts w:asciiTheme="minorHAnsi" w:hAnsiTheme="minorHAnsi"/>
-          <w:sz w:val="22"/>
-          <w:lang w:val="es-CL"/>
-        </w:rPr>
-        <w:t>Un proveedor de servicios que proporciona servicios de TI a clientes externos.</w:t>
-      </w:r>
+    </w:p>
+    <w:p>
+      <w:pPr>
+        <w:pStyle w:val="Prrafodelista"/>
+        <w:numPr>
+          <w:ilvl w:val="2"/>
+          <w:numId w:val="39"/>
+        </w:numPr>
+        <w:spacing w:after="0" w:line="276" w:lineRule="auto"/>
+        <w:rPr>
+          <w:rFonts w:asciiTheme="minorHAnsi" w:hAnsiTheme="minorHAnsi"/>
+          <w:sz w:val="22"/>
+          <w:lang w:val="es-ES"/>
+        </w:rPr>
+      </w:pPr>
+      <w:r>
+        <w:rPr>
+          <w:rFonts w:asciiTheme="minorHAnsi" w:hAnsiTheme="minorHAnsi"/>
+          <w:sz w:val="22"/>
+          <w:lang w:val="es-ES"/>
+        </w:rPr>
+        <w:t>Gestión de estrategias de servicios TI</w:t>
+      </w:r>
+    </w:p>
+    <w:p>
+      <w:pPr>
+        <w:pStyle w:val="Prrafodelista"/>
+        <w:numPr>
+          <w:ilvl w:val="2"/>
+          <w:numId w:val="39"/>
+        </w:numPr>
+        <w:spacing w:after="0" w:line="276" w:lineRule="auto"/>
+        <w:rPr>
+          <w:rFonts w:asciiTheme="minorHAnsi" w:hAnsiTheme="minorHAnsi"/>
+          <w:sz w:val="22"/>
+          <w:lang w:val="es-ES"/>
+        </w:rPr>
+      </w:pPr>
+      <w:r>
+        <w:rPr>
+          <w:rFonts w:asciiTheme="minorHAnsi" w:hAnsiTheme="minorHAnsi"/>
+          <w:sz w:val="22"/>
+          <w:lang w:val="es-ES"/>
+        </w:rPr>
+        <w:t>Gestión de portafolio de servicios</w:t>
+      </w:r>
+    </w:p>
+    <w:p>
+      <w:pPr>
+        <w:pStyle w:val="Prrafodelista"/>
+        <w:numPr>
+          <w:ilvl w:val="2"/>
+          <w:numId w:val="39"/>
+        </w:numPr>
+        <w:spacing w:after="0" w:line="276" w:lineRule="auto"/>
+        <w:rPr>
+          <w:rFonts w:asciiTheme="minorHAnsi" w:hAnsiTheme="minorHAnsi"/>
+          <w:sz w:val="22"/>
+          <w:lang w:val="es-ES"/>
+        </w:rPr>
+      </w:pPr>
+      <w:r>
+        <w:rPr>
+          <w:rFonts w:asciiTheme="minorHAnsi" w:hAnsiTheme="minorHAnsi"/>
+          <w:sz w:val="22"/>
+          <w:lang w:val="es-ES"/>
+        </w:rPr>
+        <w:t>Gestión de financiamiento de servicios TI</w:t>
+      </w:r>
+    </w:p>
+    <w:p>
+      <w:pPr>
+        <w:pStyle w:val="Prrafodelista"/>
+        <w:numPr>
+          <w:ilvl w:val="2"/>
+          <w:numId w:val="39"/>
+        </w:numPr>
+        <w:spacing w:after="0" w:line="276" w:lineRule="auto"/>
+        <w:rPr>
+          <w:rFonts w:asciiTheme="minorHAnsi" w:hAnsiTheme="minorHAnsi"/>
+          <w:sz w:val="22"/>
+          <w:lang w:val="es-ES"/>
+        </w:rPr>
+      </w:pPr>
+      <w:r>
+        <w:rPr>
+          <w:rFonts w:asciiTheme="minorHAnsi" w:hAnsiTheme="minorHAnsi"/>
+          <w:sz w:val="22"/>
+          <w:lang w:val="es-ES"/>
+        </w:rPr>
+        <w:t xml:space="preserve">Gestión de demandas </w:t>
+      </w:r>
+    </w:p>
+    <w:p>
+      <w:pPr>
+        <w:pStyle w:val="Prrafodelista"/>
+        <w:numPr>
+          <w:ilvl w:val="2"/>
+          <w:numId w:val="39"/>
+        </w:numPr>
+        <w:spacing w:after="0" w:line="276" w:lineRule="auto"/>
+        <w:rPr>
+          <w:rFonts w:asciiTheme="minorHAnsi" w:hAnsiTheme="minorHAnsi"/>
+          <w:sz w:val="22"/>
+          <w:lang w:val="es-ES"/>
+        </w:rPr>
+      </w:pPr>
+      <w:r>
+        <w:rPr>
+          <w:rFonts w:asciiTheme="minorHAnsi" w:hAnsiTheme="minorHAnsi"/>
+          <w:sz w:val="22"/>
+          <w:lang w:val="es-ES"/>
+        </w:rPr>
+        <w:t>Gestión de relaciones de negocio</w:t>
+      </w:r>
+    </w:p>
+    <w:p>
+      <w:pPr>
+        <w:pStyle w:val="Prrafodelista"/>
+        <w:numPr>
+          <w:ilvl w:val="1"/>
+          <w:numId w:val="39"/>
+        </w:numPr>
+        <w:spacing w:after="0" w:line="276" w:lineRule="auto"/>
+        <w:rPr>
+          <w:rFonts w:asciiTheme="minorHAnsi" w:hAnsiTheme="minorHAnsi"/>
+          <w:b/>
+          <w:sz w:val="22"/>
+          <w:lang w:val="es-ES"/>
+        </w:rPr>
+      </w:pPr>
+      <w:r>
+        <w:rPr>
+          <w:rFonts w:asciiTheme="minorHAnsi" w:hAnsiTheme="minorHAnsi"/>
+          <w:b/>
+          <w:sz w:val="22"/>
+          <w:lang w:val="es-ES"/>
+        </w:rPr>
+        <w:t>Diseño del Servicio</w:t>
+      </w:r>
+      <w:r>
+        <w:rPr>
+          <w:rFonts w:asciiTheme="minorHAnsi" w:hAnsiTheme="minorHAnsi"/>
+          <w:b/>
+          <w:sz w:val="22"/>
+          <w:lang w:val="es-ES"/>
+        </w:rPr>
+        <w:t xml:space="preserve">: </w:t>
+      </w:r>
+    </w:p>
+    <w:p>
+      <w:pPr>
+        <w:pStyle w:val="Prrafodelista"/>
+        <w:numPr>
+          <w:ilvl w:val="2"/>
+          <w:numId w:val="39"/>
+        </w:numPr>
+        <w:spacing w:after="0" w:line="276" w:lineRule="auto"/>
+        <w:rPr>
+          <w:rFonts w:asciiTheme="minorHAnsi" w:hAnsiTheme="minorHAnsi"/>
+          <w:sz w:val="22"/>
+          <w:lang w:val="es-ES"/>
+        </w:rPr>
+      </w:pPr>
+      <w:r>
+        <w:rPr>
+          <w:rFonts w:asciiTheme="minorHAnsi" w:hAnsiTheme="minorHAnsi"/>
+          <w:sz w:val="22"/>
+          <w:lang w:val="es-ES"/>
+        </w:rPr>
+        <w:t>Coordinación de diseños</w:t>
+      </w:r>
+      <w:r>
+        <w:rPr>
+          <w:rFonts w:asciiTheme="minorHAnsi" w:hAnsiTheme="minorHAnsi"/>
+          <w:sz w:val="22"/>
+          <w:lang w:val="es-ES"/>
+        </w:rPr>
+        <w:t>.</w:t>
+      </w:r>
+    </w:p>
+    <w:p>
+      <w:pPr>
+        <w:pStyle w:val="Prrafodelista"/>
+        <w:numPr>
+          <w:ilvl w:val="2"/>
+          <w:numId w:val="39"/>
+        </w:numPr>
+        <w:spacing w:after="0" w:line="276" w:lineRule="auto"/>
+        <w:rPr>
+          <w:rFonts w:asciiTheme="minorHAnsi" w:hAnsiTheme="minorHAnsi"/>
+          <w:sz w:val="22"/>
+          <w:lang w:val="es-ES"/>
+        </w:rPr>
+      </w:pPr>
+      <w:r>
+        <w:rPr>
+          <w:rFonts w:asciiTheme="minorHAnsi" w:hAnsiTheme="minorHAnsi"/>
+          <w:sz w:val="22"/>
+          <w:lang w:val="es-ES"/>
+        </w:rPr>
+        <w:t>Gestión de catálogos de servicios</w:t>
+      </w:r>
+      <w:r>
+        <w:rPr>
+          <w:rFonts w:asciiTheme="minorHAnsi" w:hAnsiTheme="minorHAnsi"/>
+          <w:sz w:val="22"/>
+          <w:lang w:val="es-ES"/>
+        </w:rPr>
+        <w:t>.</w:t>
+      </w:r>
+    </w:p>
+    <w:p>
+      <w:pPr>
+        <w:pStyle w:val="Prrafodelista"/>
+        <w:numPr>
+          <w:ilvl w:val="2"/>
+          <w:numId w:val="39"/>
+        </w:numPr>
+        <w:spacing w:after="0" w:line="276" w:lineRule="auto"/>
+        <w:rPr>
+          <w:rFonts w:asciiTheme="minorHAnsi" w:hAnsiTheme="minorHAnsi"/>
+          <w:sz w:val="22"/>
+          <w:lang w:val="es-ES"/>
+        </w:rPr>
+      </w:pPr>
+      <w:r>
+        <w:rPr>
+          <w:rFonts w:asciiTheme="minorHAnsi" w:hAnsiTheme="minorHAnsi"/>
+          <w:sz w:val="22"/>
+          <w:lang w:val="es-ES"/>
+        </w:rPr>
+        <w:t>Gestión de niveles de servicios</w:t>
+      </w:r>
+      <w:r>
+        <w:rPr>
+          <w:rFonts w:asciiTheme="minorHAnsi" w:hAnsiTheme="minorHAnsi"/>
+          <w:sz w:val="22"/>
+          <w:lang w:val="es-ES"/>
+        </w:rPr>
+        <w:t>.</w:t>
+      </w:r>
+    </w:p>
+    <w:p>
+      <w:pPr>
+        <w:pStyle w:val="Prrafodelista"/>
+        <w:numPr>
+          <w:ilvl w:val="2"/>
+          <w:numId w:val="39"/>
+        </w:numPr>
+        <w:spacing w:after="0" w:line="276" w:lineRule="auto"/>
+        <w:rPr>
+          <w:rFonts w:asciiTheme="minorHAnsi" w:hAnsiTheme="minorHAnsi"/>
+          <w:sz w:val="22"/>
+          <w:lang w:val="es-ES"/>
+        </w:rPr>
+      </w:pPr>
+      <w:r>
+        <w:rPr>
+          <w:rFonts w:asciiTheme="minorHAnsi" w:hAnsiTheme="minorHAnsi"/>
+          <w:sz w:val="22"/>
+          <w:lang w:val="es-ES"/>
+        </w:rPr>
+        <w:t>Gestión de disponibilidad</w:t>
+      </w:r>
+      <w:r>
+        <w:rPr>
+          <w:rFonts w:asciiTheme="minorHAnsi" w:hAnsiTheme="minorHAnsi"/>
+          <w:sz w:val="22"/>
+          <w:lang w:val="es-ES"/>
+        </w:rPr>
+        <w:t>.</w:t>
+      </w:r>
+    </w:p>
+    <w:p>
+      <w:pPr>
+        <w:pStyle w:val="Prrafodelista"/>
+        <w:numPr>
+          <w:ilvl w:val="2"/>
+          <w:numId w:val="39"/>
+        </w:numPr>
+        <w:spacing w:after="0" w:line="276" w:lineRule="auto"/>
+        <w:rPr>
+          <w:rFonts w:asciiTheme="minorHAnsi" w:hAnsiTheme="minorHAnsi"/>
+          <w:sz w:val="22"/>
+          <w:lang w:val="es-ES"/>
+        </w:rPr>
+      </w:pPr>
+      <w:r>
+        <w:rPr>
+          <w:rFonts w:asciiTheme="minorHAnsi" w:hAnsiTheme="minorHAnsi"/>
+          <w:sz w:val="22"/>
+          <w:lang w:val="es-ES"/>
+        </w:rPr>
+        <w:t>Gestión de capacidad</w:t>
+      </w:r>
+      <w:r>
+        <w:rPr>
+          <w:rFonts w:asciiTheme="minorHAnsi" w:hAnsiTheme="minorHAnsi"/>
+          <w:sz w:val="22"/>
+          <w:lang w:val="es-ES"/>
+        </w:rPr>
+        <w:t>.</w:t>
+      </w:r>
+    </w:p>
+    <w:p>
+      <w:pPr>
+        <w:pStyle w:val="Prrafodelista"/>
+        <w:numPr>
+          <w:ilvl w:val="2"/>
+          <w:numId w:val="39"/>
+        </w:numPr>
+        <w:spacing w:after="0" w:line="276" w:lineRule="auto"/>
+        <w:rPr>
+          <w:rFonts w:asciiTheme="minorHAnsi" w:hAnsiTheme="minorHAnsi"/>
+          <w:sz w:val="22"/>
+          <w:lang w:val="es-ES"/>
+        </w:rPr>
+      </w:pPr>
+      <w:r>
+        <w:rPr>
+          <w:rFonts w:asciiTheme="minorHAnsi" w:hAnsiTheme="minorHAnsi"/>
+          <w:sz w:val="22"/>
+          <w:lang w:val="es-ES"/>
+        </w:rPr>
+        <w:t xml:space="preserve">Gestión de </w:t>
+      </w:r>
+      <w:r>
+        <w:rPr>
+          <w:rFonts w:asciiTheme="minorHAnsi" w:hAnsiTheme="minorHAnsi"/>
+          <w:sz w:val="22"/>
+          <w:lang w:val="es-ES"/>
+        </w:rPr>
+        <w:t>la continuidad de los servicios TI</w:t>
+      </w:r>
+      <w:r>
+        <w:rPr>
+          <w:rFonts w:asciiTheme="minorHAnsi" w:hAnsiTheme="minorHAnsi"/>
+          <w:sz w:val="22"/>
+          <w:lang w:val="es-ES"/>
+        </w:rPr>
+        <w:t>.</w:t>
+      </w:r>
+    </w:p>
+    <w:p>
+      <w:pPr>
+        <w:pStyle w:val="Prrafodelista"/>
+        <w:numPr>
+          <w:ilvl w:val="2"/>
+          <w:numId w:val="39"/>
+        </w:numPr>
+        <w:spacing w:after="0" w:line="276" w:lineRule="auto"/>
+        <w:rPr>
+          <w:rFonts w:asciiTheme="minorHAnsi" w:hAnsiTheme="minorHAnsi"/>
+          <w:sz w:val="22"/>
+          <w:lang w:val="es-ES"/>
+        </w:rPr>
+      </w:pPr>
+      <w:r>
+        <w:rPr>
+          <w:rFonts w:asciiTheme="minorHAnsi" w:hAnsiTheme="minorHAnsi"/>
+          <w:sz w:val="22"/>
+          <w:lang w:val="es-ES"/>
+        </w:rPr>
+        <w:t>Gestión de la seguridad de la información</w:t>
+      </w:r>
+      <w:r>
+        <w:rPr>
+          <w:rFonts w:asciiTheme="minorHAnsi" w:hAnsiTheme="minorHAnsi"/>
+          <w:sz w:val="22"/>
+          <w:lang w:val="es-ES"/>
+        </w:rPr>
+        <w:t>.</w:t>
+      </w:r>
+    </w:p>
+    <w:p>
+      <w:pPr>
+        <w:pStyle w:val="Prrafodelista"/>
+        <w:numPr>
+          <w:ilvl w:val="2"/>
+          <w:numId w:val="39"/>
+        </w:numPr>
+        <w:spacing w:after="0" w:line="276" w:lineRule="auto"/>
+        <w:rPr>
+          <w:rFonts w:asciiTheme="minorHAnsi" w:hAnsiTheme="minorHAnsi"/>
+          <w:sz w:val="22"/>
+          <w:lang w:val="es-ES"/>
+        </w:rPr>
+      </w:pPr>
+      <w:r>
+        <w:rPr>
+          <w:rFonts w:asciiTheme="minorHAnsi" w:hAnsiTheme="minorHAnsi"/>
+          <w:sz w:val="22"/>
+          <w:lang w:val="es-ES"/>
+        </w:rPr>
+        <w:t>Gestión de los recursos</w:t>
+      </w:r>
+      <w:r>
+        <w:rPr>
+          <w:rFonts w:asciiTheme="minorHAnsi" w:hAnsiTheme="minorHAnsi"/>
+          <w:sz w:val="22"/>
+          <w:lang w:val="es-ES"/>
+        </w:rPr>
+        <w:t>.</w:t>
+      </w:r>
+    </w:p>
+    <w:p>
+      <w:pPr>
+        <w:spacing w:after="200" w:line="276" w:lineRule="auto"/>
+        <w:rPr>
+          <w:rFonts w:asciiTheme="minorHAnsi" w:eastAsiaTheme="minorEastAsia" w:hAnsiTheme="minorHAnsi"/>
+          <w:color w:val="404040" w:themeColor="text1" w:themeTint="BF"/>
+          <w:sz w:val="22"/>
+          <w:szCs w:val="21"/>
+          <w:lang w:val="es-ES"/>
+        </w:rPr>
+      </w:pPr>
+      <w:r>
+        <w:rPr>
+          <w:rFonts w:asciiTheme="minorHAnsi" w:hAnsiTheme="minorHAnsi"/>
+          <w:sz w:val="22"/>
+          <w:lang w:val="es-ES"/>
+        </w:rPr>
+        <w:br w:type="page"/>
+      </w:r>
+    </w:p>
+    <w:p>
+      <w:pPr>
+        <w:pStyle w:val="Prrafodelista"/>
+        <w:numPr>
+          <w:ilvl w:val="1"/>
+          <w:numId w:val="39"/>
+        </w:numPr>
+        <w:spacing w:after="0" w:line="276" w:lineRule="auto"/>
+        <w:rPr>
+          <w:rFonts w:asciiTheme="minorHAnsi" w:hAnsiTheme="minorHAnsi"/>
+          <w:b/>
+          <w:sz w:val="22"/>
+          <w:lang w:val="es-ES"/>
+        </w:rPr>
+      </w:pPr>
+      <w:r>
+        <w:rPr>
+          <w:rFonts w:asciiTheme="minorHAnsi" w:hAnsiTheme="minorHAnsi"/>
+          <w:b/>
+          <w:sz w:val="22"/>
+          <w:lang w:val="es-ES"/>
+        </w:rPr>
+        <w:lastRenderedPageBreak/>
+        <w:t>Transición del Servicio</w:t>
+      </w:r>
+    </w:p>
+    <w:p>
+      <w:pPr>
+        <w:pStyle w:val="Prrafodelista"/>
+        <w:numPr>
+          <w:ilvl w:val="2"/>
+          <w:numId w:val="39"/>
+        </w:numPr>
+        <w:spacing w:after="0" w:line="276" w:lineRule="auto"/>
+        <w:rPr>
+          <w:rFonts w:asciiTheme="minorHAnsi" w:hAnsiTheme="minorHAnsi"/>
+          <w:sz w:val="22"/>
+          <w:lang w:val="es-ES"/>
+        </w:rPr>
+      </w:pPr>
+      <w:r>
+        <w:rPr>
+          <w:rFonts w:asciiTheme="minorHAnsi" w:hAnsiTheme="minorHAnsi"/>
+          <w:sz w:val="22"/>
+          <w:lang w:val="es-ES"/>
+        </w:rPr>
+        <w:t>Planeación transitiva y soporte</w:t>
+      </w:r>
+      <w:r>
+        <w:rPr>
+          <w:rFonts w:asciiTheme="minorHAnsi" w:hAnsiTheme="minorHAnsi"/>
+          <w:sz w:val="22"/>
+          <w:lang w:val="es-ES"/>
+        </w:rPr>
+        <w:t>.</w:t>
+      </w:r>
+    </w:p>
+    <w:p>
+      <w:pPr>
+        <w:pStyle w:val="Prrafodelista"/>
+        <w:numPr>
+          <w:ilvl w:val="2"/>
+          <w:numId w:val="39"/>
+        </w:numPr>
+        <w:spacing w:after="0" w:line="276" w:lineRule="auto"/>
+        <w:rPr>
+          <w:rFonts w:asciiTheme="minorHAnsi" w:hAnsiTheme="minorHAnsi"/>
+          <w:sz w:val="22"/>
+          <w:lang w:val="es-ES"/>
+        </w:rPr>
+      </w:pPr>
+      <w:r>
+        <w:rPr>
+          <w:rFonts w:asciiTheme="minorHAnsi" w:hAnsiTheme="minorHAnsi"/>
+          <w:sz w:val="22"/>
+          <w:lang w:val="es-ES"/>
+        </w:rPr>
+        <w:t>Gestión de los cambios</w:t>
+      </w:r>
+      <w:r>
+        <w:rPr>
+          <w:rFonts w:asciiTheme="minorHAnsi" w:hAnsiTheme="minorHAnsi"/>
+          <w:sz w:val="22"/>
+          <w:lang w:val="es-ES"/>
+        </w:rPr>
+        <w:t>.</w:t>
+      </w:r>
+    </w:p>
+    <w:p>
+      <w:pPr>
+        <w:pStyle w:val="Prrafodelista"/>
+        <w:numPr>
+          <w:ilvl w:val="2"/>
+          <w:numId w:val="39"/>
+        </w:numPr>
+        <w:spacing w:after="0" w:line="276" w:lineRule="auto"/>
+        <w:rPr>
+          <w:rFonts w:asciiTheme="minorHAnsi" w:hAnsiTheme="minorHAnsi"/>
+          <w:sz w:val="22"/>
+          <w:lang w:val="es-ES"/>
+        </w:rPr>
+      </w:pPr>
+      <w:r>
+        <w:rPr>
+          <w:rFonts w:asciiTheme="minorHAnsi" w:hAnsiTheme="minorHAnsi"/>
+          <w:sz w:val="22"/>
+          <w:lang w:val="es-ES"/>
+        </w:rPr>
+        <w:t>Gestión de los activos y su configuración</w:t>
+      </w:r>
+      <w:r>
+        <w:rPr>
+          <w:rFonts w:asciiTheme="minorHAnsi" w:hAnsiTheme="minorHAnsi"/>
+          <w:sz w:val="22"/>
+          <w:lang w:val="es-ES"/>
+        </w:rPr>
+        <w:t>.</w:t>
+      </w:r>
+    </w:p>
+    <w:p>
+      <w:pPr>
+        <w:pStyle w:val="Prrafodelista"/>
+        <w:numPr>
+          <w:ilvl w:val="2"/>
+          <w:numId w:val="39"/>
+        </w:numPr>
+        <w:spacing w:after="0" w:line="276" w:lineRule="auto"/>
+        <w:rPr>
+          <w:rFonts w:asciiTheme="minorHAnsi" w:hAnsiTheme="minorHAnsi"/>
+          <w:sz w:val="22"/>
+          <w:lang w:val="es-ES"/>
+        </w:rPr>
+      </w:pPr>
+      <w:r>
+        <w:rPr>
+          <w:rFonts w:asciiTheme="minorHAnsi" w:hAnsiTheme="minorHAnsi"/>
+          <w:sz w:val="22"/>
+          <w:lang w:val="es-ES"/>
+        </w:rPr>
+        <w:t>Gestión de lanzamiento y desarrollo</w:t>
+      </w:r>
+      <w:r>
+        <w:rPr>
+          <w:rFonts w:asciiTheme="minorHAnsi" w:hAnsiTheme="minorHAnsi"/>
+          <w:sz w:val="22"/>
+          <w:lang w:val="es-ES"/>
+        </w:rPr>
+        <w:t>.</w:t>
+      </w:r>
+    </w:p>
+    <w:p>
+      <w:pPr>
+        <w:pStyle w:val="Prrafodelista"/>
+        <w:numPr>
+          <w:ilvl w:val="2"/>
+          <w:numId w:val="39"/>
+        </w:numPr>
+        <w:spacing w:after="0" w:line="276" w:lineRule="auto"/>
+        <w:rPr>
+          <w:rFonts w:asciiTheme="minorHAnsi" w:hAnsiTheme="minorHAnsi"/>
+          <w:sz w:val="22"/>
+          <w:lang w:val="es-ES"/>
+        </w:rPr>
+      </w:pPr>
+      <w:r>
+        <w:rPr>
+          <w:rFonts w:asciiTheme="minorHAnsi" w:hAnsiTheme="minorHAnsi"/>
+          <w:sz w:val="22"/>
+          <w:lang w:val="es-ES"/>
+        </w:rPr>
+        <w:t>Servicio de validación y testeo</w:t>
+      </w:r>
+      <w:r>
+        <w:rPr>
+          <w:rFonts w:asciiTheme="minorHAnsi" w:hAnsiTheme="minorHAnsi"/>
+          <w:sz w:val="22"/>
+          <w:lang w:val="es-ES"/>
+        </w:rPr>
+        <w:t>.</w:t>
+      </w:r>
+    </w:p>
+    <w:p>
+      <w:pPr>
+        <w:pStyle w:val="Prrafodelista"/>
+        <w:numPr>
+          <w:ilvl w:val="2"/>
+          <w:numId w:val="39"/>
+        </w:numPr>
+        <w:spacing w:after="0" w:line="276" w:lineRule="auto"/>
+        <w:rPr>
+          <w:rFonts w:asciiTheme="minorHAnsi" w:hAnsiTheme="minorHAnsi"/>
+          <w:sz w:val="22"/>
+          <w:lang w:val="es-ES"/>
+        </w:rPr>
+      </w:pPr>
+      <w:r>
+        <w:rPr>
+          <w:rFonts w:asciiTheme="minorHAnsi" w:hAnsiTheme="minorHAnsi"/>
+          <w:sz w:val="22"/>
+          <w:lang w:val="es-ES"/>
+        </w:rPr>
+        <w:t>Evaluación de los cambios</w:t>
+      </w:r>
+      <w:r>
+        <w:rPr>
+          <w:rFonts w:asciiTheme="minorHAnsi" w:hAnsiTheme="minorHAnsi"/>
+          <w:sz w:val="22"/>
+          <w:lang w:val="es-ES"/>
+        </w:rPr>
+        <w:t>.</w:t>
+      </w:r>
+    </w:p>
+    <w:p>
+      <w:pPr>
+        <w:pStyle w:val="Prrafodelista"/>
+        <w:numPr>
+          <w:ilvl w:val="2"/>
+          <w:numId w:val="39"/>
+        </w:numPr>
+        <w:spacing w:after="0" w:line="276" w:lineRule="auto"/>
+        <w:rPr>
+          <w:rFonts w:asciiTheme="minorHAnsi" w:hAnsiTheme="minorHAnsi"/>
+          <w:sz w:val="22"/>
+          <w:lang w:val="es-ES"/>
+        </w:rPr>
+      </w:pPr>
+      <w:r>
+        <w:rPr>
+          <w:rFonts w:asciiTheme="minorHAnsi" w:hAnsiTheme="minorHAnsi"/>
+          <w:sz w:val="22"/>
+          <w:lang w:val="es-ES"/>
+        </w:rPr>
+        <w:t>Gestión del conocimiento</w:t>
+      </w:r>
+      <w:r>
+        <w:rPr>
+          <w:rFonts w:asciiTheme="minorHAnsi" w:hAnsiTheme="minorHAnsi"/>
+          <w:sz w:val="22"/>
+          <w:lang w:val="es-ES"/>
+        </w:rPr>
+        <w:t>.</w:t>
+      </w:r>
+    </w:p>
+    <w:p>
+      <w:pPr>
+        <w:pStyle w:val="Prrafodelista"/>
+        <w:numPr>
+          <w:ilvl w:val="1"/>
+          <w:numId w:val="39"/>
+        </w:numPr>
+        <w:spacing w:after="0" w:line="276" w:lineRule="auto"/>
+        <w:rPr>
+          <w:rFonts w:asciiTheme="minorHAnsi" w:hAnsiTheme="minorHAnsi"/>
+          <w:b/>
+          <w:sz w:val="22"/>
+          <w:lang w:val="es-ES"/>
+        </w:rPr>
+      </w:pPr>
+      <w:r>
+        <w:rPr>
+          <w:rFonts w:asciiTheme="minorHAnsi" w:hAnsiTheme="minorHAnsi"/>
+          <w:b/>
+          <w:sz w:val="22"/>
+          <w:lang w:val="es-ES"/>
+        </w:rPr>
+        <w:t>Operaciones del Servicio</w:t>
+      </w:r>
+    </w:p>
+    <w:p>
+      <w:pPr>
+        <w:pStyle w:val="Prrafodelista"/>
+        <w:numPr>
+          <w:ilvl w:val="2"/>
+          <w:numId w:val="39"/>
+        </w:numPr>
+        <w:spacing w:after="0" w:line="276" w:lineRule="auto"/>
+        <w:rPr>
+          <w:rFonts w:asciiTheme="minorHAnsi" w:hAnsiTheme="minorHAnsi"/>
+          <w:sz w:val="22"/>
+          <w:lang w:val="es-ES"/>
+        </w:rPr>
+      </w:pPr>
+      <w:r>
+        <w:rPr>
+          <w:rFonts w:asciiTheme="minorHAnsi" w:hAnsiTheme="minorHAnsi"/>
+          <w:sz w:val="22"/>
+          <w:lang w:val="es-ES"/>
+        </w:rPr>
+        <w:t>Gestión de eventos</w:t>
+      </w:r>
+      <w:r>
+        <w:rPr>
+          <w:rFonts w:asciiTheme="minorHAnsi" w:hAnsiTheme="minorHAnsi"/>
+          <w:sz w:val="22"/>
+          <w:lang w:val="es-ES"/>
+        </w:rPr>
+        <w:t>.</w:t>
+      </w:r>
+    </w:p>
+    <w:p>
+      <w:pPr>
+        <w:pStyle w:val="Prrafodelista"/>
+        <w:numPr>
+          <w:ilvl w:val="2"/>
+          <w:numId w:val="39"/>
+        </w:numPr>
+        <w:spacing w:after="0" w:line="276" w:lineRule="auto"/>
+        <w:rPr>
+          <w:rFonts w:asciiTheme="minorHAnsi" w:hAnsiTheme="minorHAnsi"/>
+          <w:sz w:val="22"/>
+          <w:lang w:val="es-ES"/>
+        </w:rPr>
+      </w:pPr>
+      <w:r>
+        <w:rPr>
+          <w:rFonts w:asciiTheme="minorHAnsi" w:hAnsiTheme="minorHAnsi"/>
+          <w:sz w:val="22"/>
+          <w:lang w:val="es-ES"/>
+        </w:rPr>
+        <w:t>Gestión de incidentes</w:t>
+      </w:r>
+      <w:r>
+        <w:rPr>
+          <w:rFonts w:asciiTheme="minorHAnsi" w:hAnsiTheme="minorHAnsi"/>
+          <w:sz w:val="22"/>
+          <w:lang w:val="es-ES"/>
+        </w:rPr>
+        <w:t>.</w:t>
+      </w:r>
+    </w:p>
+    <w:p>
+      <w:pPr>
+        <w:pStyle w:val="Prrafodelista"/>
+        <w:numPr>
+          <w:ilvl w:val="2"/>
+          <w:numId w:val="39"/>
+        </w:numPr>
+        <w:spacing w:after="0" w:line="276" w:lineRule="auto"/>
+        <w:rPr>
+          <w:rFonts w:asciiTheme="minorHAnsi" w:hAnsiTheme="minorHAnsi"/>
+          <w:sz w:val="22"/>
+          <w:lang w:val="es-ES"/>
+        </w:rPr>
+      </w:pPr>
+      <w:r>
+        <w:rPr>
+          <w:rFonts w:asciiTheme="minorHAnsi" w:hAnsiTheme="minorHAnsi"/>
+          <w:sz w:val="22"/>
+          <w:lang w:val="es-ES"/>
+        </w:rPr>
+        <w:t>Solicitud de cumplimiento</w:t>
+      </w:r>
+      <w:r>
+        <w:rPr>
+          <w:rFonts w:asciiTheme="minorHAnsi" w:hAnsiTheme="minorHAnsi"/>
+          <w:sz w:val="22"/>
+          <w:lang w:val="es-ES"/>
+        </w:rPr>
+        <w:t>.</w:t>
+      </w:r>
+    </w:p>
+    <w:p>
+      <w:pPr>
+        <w:pStyle w:val="Prrafodelista"/>
+        <w:numPr>
+          <w:ilvl w:val="2"/>
+          <w:numId w:val="39"/>
+        </w:numPr>
+        <w:spacing w:after="0" w:line="276" w:lineRule="auto"/>
+        <w:rPr>
+          <w:rFonts w:asciiTheme="minorHAnsi" w:hAnsiTheme="minorHAnsi"/>
+          <w:sz w:val="22"/>
+          <w:lang w:val="es-ES"/>
+        </w:rPr>
+      </w:pPr>
+      <w:r>
+        <w:rPr>
+          <w:rFonts w:asciiTheme="minorHAnsi" w:hAnsiTheme="minorHAnsi"/>
+          <w:sz w:val="22"/>
+          <w:lang w:val="es-ES"/>
+        </w:rPr>
+        <w:t>Gestión de los problemas</w:t>
+      </w:r>
+      <w:r>
+        <w:rPr>
+          <w:rFonts w:asciiTheme="minorHAnsi" w:hAnsiTheme="minorHAnsi"/>
+          <w:sz w:val="22"/>
+          <w:lang w:val="es-ES"/>
+        </w:rPr>
+        <w:t>.</w:t>
+      </w:r>
+    </w:p>
+    <w:p>
+      <w:pPr>
+        <w:pStyle w:val="Prrafodelista"/>
+        <w:numPr>
+          <w:ilvl w:val="2"/>
+          <w:numId w:val="39"/>
+        </w:numPr>
+        <w:spacing w:after="0" w:line="276" w:lineRule="auto"/>
+        <w:rPr>
+          <w:rFonts w:asciiTheme="minorHAnsi" w:hAnsiTheme="minorHAnsi"/>
+          <w:sz w:val="22"/>
+          <w:lang w:val="es-ES"/>
+        </w:rPr>
+      </w:pPr>
+      <w:r>
+        <w:rPr>
+          <w:rFonts w:asciiTheme="minorHAnsi" w:hAnsiTheme="minorHAnsi"/>
+          <w:sz w:val="22"/>
+          <w:lang w:val="es-ES"/>
+        </w:rPr>
+        <w:t>Gestión de acceso</w:t>
+      </w:r>
+      <w:r>
+        <w:rPr>
+          <w:rFonts w:asciiTheme="minorHAnsi" w:hAnsiTheme="minorHAnsi"/>
+          <w:sz w:val="22"/>
+          <w:lang w:val="es-ES"/>
+        </w:rPr>
+        <w:t>.</w:t>
+      </w:r>
+    </w:p>
+    <w:p>
+      <w:pPr>
+        <w:pStyle w:val="Prrafodelista"/>
+        <w:numPr>
+          <w:ilvl w:val="1"/>
+          <w:numId w:val="39"/>
+        </w:numPr>
+        <w:spacing w:after="0" w:line="276" w:lineRule="auto"/>
+        <w:rPr>
+          <w:rFonts w:asciiTheme="minorHAnsi" w:hAnsiTheme="minorHAnsi"/>
+          <w:b/>
+          <w:sz w:val="22"/>
+          <w:lang w:val="es-ES"/>
+        </w:rPr>
+      </w:pPr>
+      <w:r>
+        <w:rPr>
+          <w:rFonts w:asciiTheme="minorHAnsi" w:hAnsiTheme="minorHAnsi"/>
+          <w:b/>
+          <w:sz w:val="22"/>
+          <w:lang w:val="es-ES"/>
+        </w:rPr>
+        <w:t>Mejorar Servicio Continuo</w:t>
+      </w:r>
+    </w:p>
+    <w:p>
+      <w:pPr>
+        <w:pStyle w:val="Prrafodelista"/>
+        <w:numPr>
+          <w:ilvl w:val="2"/>
+          <w:numId w:val="39"/>
+        </w:numPr>
+        <w:spacing w:after="0" w:line="276" w:lineRule="auto"/>
+        <w:rPr>
+          <w:rFonts w:asciiTheme="minorHAnsi" w:hAnsiTheme="minorHAnsi"/>
+          <w:sz w:val="22"/>
+          <w:lang w:val="es-ES"/>
+        </w:rPr>
+      </w:pPr>
+      <w:r>
+        <w:rPr>
+          <w:rFonts w:asciiTheme="minorHAnsi" w:hAnsiTheme="minorHAnsi"/>
+          <w:sz w:val="22"/>
+          <w:lang w:val="es-ES"/>
+        </w:rPr>
+        <w:t>Proceso de mejora en siete pasos</w:t>
+      </w:r>
+      <w:r>
+        <w:rPr>
+          <w:rFonts w:asciiTheme="minorHAnsi" w:hAnsiTheme="minorHAnsi"/>
+          <w:sz w:val="22"/>
+          <w:lang w:val="es-ES"/>
+        </w:rPr>
+        <w:t>.</w:t>
+      </w:r>
+    </w:p>
+    <w:p>
+      <w:pPr>
+        <w:pStyle w:val="Prrafodelista"/>
+        <w:spacing w:after="0" w:line="276" w:lineRule="auto"/>
+        <w:ind w:left="2160"/>
+        <w:rPr>
+          <w:rFonts w:asciiTheme="minorHAnsi" w:hAnsiTheme="minorHAnsi"/>
+          <w:sz w:val="22"/>
+          <w:lang w:val="es-ES"/>
+        </w:rPr>
+      </w:pPr>
     </w:p>
     <w:p>
       <w:pPr>
@@ -2120,7 +3211,25 @@
           <w:u w:val="single"/>
           <w:lang w:val="es-ES"/>
         </w:rPr>
-        <w:t>¿Cuáles son las 5 Fases del Ciclo de Vida del Servicio y Cuál es el propósito de cada una?</w:t>
+        <w:t>¿Cuáles son los 4 procesos que a</w:t>
+      </w:r>
+      <w:r>
+        <w:rPr>
+          <w:rFonts w:asciiTheme="minorHAnsi" w:hAnsiTheme="minorHAnsi"/>
+          <w:sz w:val="22"/>
+          <w:u w:val="single"/>
+          <w:lang w:val="es-ES"/>
+        </w:rPr>
+        <w:t xml:space="preserve">seguran Garantía del Servicio? </w:t>
+      </w:r>
+      <w:r>
+        <w:rPr>
+          <w:rFonts w:asciiTheme="minorHAnsi" w:hAnsiTheme="minorHAnsi"/>
+          <w:sz w:val="22"/>
+          <w:u w:val="single"/>
+          <w:lang w:val="es-ES"/>
+        </w:rPr>
+        <w:t>¿En qué fase del ciclo de vida se encuentran?</w:t>
       </w:r>
     </w:p>
     <w:p>
@@ -2133,19 +3242,11 @@
         <w:spacing w:after="0" w:line="276" w:lineRule="auto"/>
         <w:rPr>
           <w:rFonts w:asciiTheme="minorHAnsi" w:hAnsiTheme="minorHAnsi"/>
-          <w:sz w:val="22"/>
-          <w:lang w:val="es-ES"/>
-        </w:rPr>
-      </w:pPr>
-      <w:r>
-        <w:rPr>
-          <w:rFonts w:asciiTheme="minorHAnsi" w:hAnsiTheme="minorHAnsi"/>
           <w:b/>
           <w:sz w:val="22"/>
           <w:lang w:val="es-ES"/>
         </w:rPr>
-        <w:t>Gestión del Servicio</w:t>
-      </w:r>
+      </w:pPr>
       <w:r>
         <w:rPr>
           <w:rFonts w:asciiTheme="minorHAnsi" w:hAnsiTheme="minorHAnsi"/>
@@ -2153,15 +3254,7 @@
           <w:sz w:val="22"/>
           <w:lang w:val="es-ES"/>
         </w:rPr>
-        <w:t>:</w:t>
-      </w:r>
-      <w:r>
-        <w:rPr>
-          <w:rFonts w:asciiTheme="minorHAnsi" w:hAnsiTheme="minorHAnsi"/>
-          <w:sz w:val="22"/>
-          <w:lang w:val="es-ES"/>
-        </w:rPr>
-        <w:t xml:space="preserve"> </w:t>
+        <w:t>Principales Procesos</w:t>
       </w:r>
     </w:p>
     <w:p>
@@ -2184,7 +3277,7 @@
           <w:sz w:val="22"/>
           <w:lang w:val="es-ES"/>
         </w:rPr>
-        <w:t>Gestión de estrategias de servicios TI</w:t>
+        <w:t>Disponibilidad</w:t>
       </w:r>
     </w:p>
     <w:p>
@@ -2207,7 +3300,7 @@
           <w:sz w:val="22"/>
           <w:lang w:val="es-ES"/>
         </w:rPr>
-        <w:t>Gestión de portafolio de servicios</w:t>
+        <w:t>Capacidad</w:t>
       </w:r>
     </w:p>
     <w:p>
@@ -2230,7 +3323,7 @@
           <w:sz w:val="22"/>
           <w:lang w:val="es-ES"/>
         </w:rPr>
-        <w:t>Gestión de financiamiento de servicios TI</w:t>
+        <w:t>Continuidad</w:t>
       </w:r>
     </w:p>
     <w:p>
@@ -2253,7 +3346,32 @@
           <w:sz w:val="22"/>
           <w:lang w:val="es-ES"/>
         </w:rPr>
-        <w:t xml:space="preserve">Gestión de demandas </w:t>
+        <w:t>Seguridad</w:t>
+      </w:r>
+    </w:p>
+    <w:p>
+      <w:pPr>
+        <w:pStyle w:val="Prrafodelista"/>
+        <w:numPr>
+          <w:ilvl w:val="1"/>
+          <w:numId w:val="39"/>
+        </w:numPr>
+        <w:spacing w:after="0" w:line="276" w:lineRule="auto"/>
+        <w:rPr>
+          <w:rFonts w:asciiTheme="minorHAnsi" w:hAnsiTheme="minorHAnsi"/>
+          <w:b/>
+          <w:sz w:val="22"/>
+          <w:lang w:val="es-ES"/>
+        </w:rPr>
+      </w:pPr>
+      <w:r>
+        <w:rPr>
+          <w:rFonts w:asciiTheme="minorHAnsi" w:hAnsiTheme="minorHAnsi"/>
+          <w:b/>
+          <w:sz w:val="22"/>
+          <w:lang w:val="es-ES"/>
+        </w:rPr>
+        <w:t>Ciclo de Vida</w:t>
       </w:r>
     </w:p>
     <w:p>
@@ -2276,7 +3394,51 @@
           <w:sz w:val="22"/>
           <w:lang w:val="es-ES"/>
         </w:rPr>
-        <w:t>Gestión de relaciones de negocio</w:t>
+        <w:t>Todo esto se efectúa en la fase de gestión de servicios del ciclo de vida del servicio</w:t>
+      </w:r>
+      <w:r>
+        <w:rPr>
+          <w:rFonts w:asciiTheme="minorHAnsi" w:hAnsiTheme="minorHAnsi"/>
+          <w:sz w:val="22"/>
+          <w:lang w:val="es-ES"/>
+        </w:rPr>
+        <w:t>.</w:t>
+      </w:r>
+    </w:p>
+    <w:p>
+      <w:pPr>
+        <w:spacing w:line="276" w:lineRule="auto"/>
+        <w:ind w:left="1800"/>
+        <w:rPr>
+          <w:rFonts w:asciiTheme="minorHAnsi" w:hAnsiTheme="minorHAnsi"/>
+          <w:sz w:val="22"/>
+          <w:lang w:val="es-ES"/>
+        </w:rPr>
+      </w:pPr>
+    </w:p>
+    <w:p>
+      <w:pPr>
+        <w:pStyle w:val="Prrafodelista"/>
+        <w:numPr>
+          <w:ilvl w:val="0"/>
+          <w:numId w:val="39"/>
+        </w:numPr>
+        <w:spacing w:after="0" w:line="276" w:lineRule="auto"/>
+        <w:rPr>
+          <w:rFonts w:asciiTheme="minorHAnsi" w:hAnsiTheme="minorHAnsi"/>
+          <w:sz w:val="22"/>
+          <w:u w:val="single"/>
+          <w:lang w:val="es-ES"/>
+        </w:rPr>
+      </w:pPr>
+      <w:r>
+        <w:rPr>
+          <w:rFonts w:asciiTheme="minorHAnsi" w:hAnsiTheme="minorHAnsi"/>
+          <w:sz w:val="22"/>
+          <w:u w:val="single"/>
+          <w:lang w:val="es-ES"/>
+        </w:rPr>
+        <w:t>¿Cuáles son los 3 componentes de un Portafolio de Servicios?</w:t>
       </w:r>
     </w:p>
     <w:p>
@@ -2289,220 +3451,26 @@
         <w:spacing w:after="0" w:line="276" w:lineRule="auto"/>
         <w:rPr>
           <w:rFonts w:asciiTheme="minorHAnsi" w:hAnsiTheme="minorHAnsi"/>
+          <w:sz w:val="22"/>
+          <w:lang w:val="es-ES"/>
+        </w:rPr>
+      </w:pPr>
+      <w:r>
+        <w:rPr>
+          <w:rFonts w:asciiTheme="minorHAnsi" w:hAnsiTheme="minorHAnsi"/>
           <w:b/>
           <w:sz w:val="22"/>
           <w:lang w:val="es-ES"/>
         </w:rPr>
-      </w:pPr>
-      <w:r>
-        <w:rPr>
-          <w:rFonts w:asciiTheme="minorHAnsi" w:hAnsiTheme="minorHAnsi"/>
-          <w:b/>
-          <w:sz w:val="22"/>
-          <w:lang w:val="es-ES"/>
-        </w:rPr>
-        <w:t>Diseño del Servicio</w:t>
-      </w:r>
-      <w:r>
-        <w:rPr>
-          <w:rFonts w:asciiTheme="minorHAnsi" w:hAnsiTheme="minorHAnsi"/>
-          <w:b/>
-          <w:sz w:val="22"/>
-          <w:lang w:val="es-ES"/>
-        </w:rPr>
-        <w:t xml:space="preserve">: </w:t>
-      </w:r>
-    </w:p>
-    <w:p>
-      <w:pPr>
-        <w:pStyle w:val="Prrafodelista"/>
-        <w:numPr>
-          <w:ilvl w:val="2"/>
-          <w:numId w:val="39"/>
-        </w:numPr>
-        <w:spacing w:after="0" w:line="276" w:lineRule="auto"/>
-        <w:rPr>
-          <w:rFonts w:asciiTheme="minorHAnsi" w:hAnsiTheme="minorHAnsi"/>
-          <w:sz w:val="22"/>
-          <w:lang w:val="es-ES"/>
-        </w:rPr>
-      </w:pPr>
-      <w:r>
-        <w:rPr>
-          <w:rFonts w:asciiTheme="minorHAnsi" w:hAnsiTheme="minorHAnsi"/>
-          <w:sz w:val="22"/>
-          <w:lang w:val="es-ES"/>
-        </w:rPr>
-        <w:t>Coordinación de diseños</w:t>
-      </w:r>
-    </w:p>
-    <w:p>
-      <w:pPr>
-        <w:pStyle w:val="Prrafodelista"/>
-        <w:numPr>
-          <w:ilvl w:val="2"/>
-          <w:numId w:val="39"/>
-        </w:numPr>
-        <w:spacing w:after="0" w:line="276" w:lineRule="auto"/>
-        <w:rPr>
-          <w:rFonts w:asciiTheme="minorHAnsi" w:hAnsiTheme="minorHAnsi"/>
-          <w:sz w:val="22"/>
-          <w:lang w:val="es-ES"/>
-        </w:rPr>
-      </w:pPr>
-      <w:r>
-        <w:rPr>
-          <w:rFonts w:asciiTheme="minorHAnsi" w:hAnsiTheme="minorHAnsi"/>
-          <w:sz w:val="22"/>
-          <w:lang w:val="es-ES"/>
-        </w:rPr>
-        <w:t>Gestión de catálogos de servicios</w:t>
-      </w:r>
-    </w:p>
-    <w:p>
-      <w:pPr>
-        <w:pStyle w:val="Prrafodelista"/>
-        <w:numPr>
-          <w:ilvl w:val="2"/>
-          <w:numId w:val="39"/>
-        </w:numPr>
-        <w:spacing w:after="0" w:line="276" w:lineRule="auto"/>
-        <w:rPr>
-          <w:rFonts w:asciiTheme="minorHAnsi" w:hAnsiTheme="minorHAnsi"/>
-          <w:sz w:val="22"/>
-          <w:lang w:val="es-ES"/>
-        </w:rPr>
-      </w:pPr>
-      <w:r>
-        <w:rPr>
-          <w:rFonts w:asciiTheme="minorHAnsi" w:hAnsiTheme="minorHAnsi"/>
-          <w:sz w:val="22"/>
-          <w:lang w:val="es-ES"/>
-        </w:rPr>
-        <w:t>Gestión de niveles de servicios</w:t>
-      </w:r>
-    </w:p>
-    <w:p>
-      <w:pPr>
-        <w:pStyle w:val="Prrafodelista"/>
-        <w:numPr>
-          <w:ilvl w:val="2"/>
-          <w:numId w:val="39"/>
-        </w:numPr>
-        <w:spacing w:after="0" w:line="276" w:lineRule="auto"/>
-        <w:rPr>
-          <w:rFonts w:asciiTheme="minorHAnsi" w:hAnsiTheme="minorHAnsi"/>
-          <w:sz w:val="22"/>
-          <w:lang w:val="es-ES"/>
-        </w:rPr>
-      </w:pPr>
-      <w:r>
-        <w:rPr>
-          <w:rFonts w:asciiTheme="minorHAnsi" w:hAnsiTheme="minorHAnsi"/>
-          <w:sz w:val="22"/>
-          <w:lang w:val="es-ES"/>
-        </w:rPr>
-        <w:t>Gestión de disponibilidad</w:t>
-      </w:r>
-    </w:p>
-    <w:p>
-      <w:pPr>
-        <w:pStyle w:val="Prrafodelista"/>
-        <w:numPr>
-          <w:ilvl w:val="2"/>
-          <w:numId w:val="39"/>
-        </w:numPr>
-        <w:spacing w:after="0" w:line="276" w:lineRule="auto"/>
-        <w:rPr>
-          <w:rFonts w:asciiTheme="minorHAnsi" w:hAnsiTheme="minorHAnsi"/>
-          <w:sz w:val="22"/>
-          <w:lang w:val="es-ES"/>
-        </w:rPr>
-      </w:pPr>
-      <w:r>
-        <w:rPr>
-          <w:rFonts w:asciiTheme="minorHAnsi" w:hAnsiTheme="minorHAnsi"/>
-          <w:sz w:val="22"/>
-          <w:lang w:val="es-ES"/>
-        </w:rPr>
-        <w:t>Gestión de capacidad</w:t>
-      </w:r>
-    </w:p>
-    <w:p>
-      <w:pPr>
-        <w:pStyle w:val="Prrafodelista"/>
-        <w:numPr>
-          <w:ilvl w:val="2"/>
-          <w:numId w:val="39"/>
-        </w:numPr>
-        <w:spacing w:after="0" w:line="276" w:lineRule="auto"/>
-        <w:rPr>
-          <w:rFonts w:asciiTheme="minorHAnsi" w:hAnsiTheme="minorHAnsi"/>
-          <w:sz w:val="22"/>
-          <w:lang w:val="es-ES"/>
-        </w:rPr>
-      </w:pPr>
-      <w:r>
-        <w:rPr>
-          <w:rFonts w:asciiTheme="minorHAnsi" w:hAnsiTheme="minorHAnsi"/>
-          <w:sz w:val="22"/>
-          <w:lang w:val="es-ES"/>
-        </w:rPr>
-        <w:t xml:space="preserve">Gestión de </w:t>
-      </w:r>
-      <w:r>
-        <w:rPr>
-          <w:rFonts w:asciiTheme="minorHAnsi" w:hAnsiTheme="minorHAnsi"/>
-          <w:sz w:val="22"/>
-          <w:lang w:val="es-ES"/>
-        </w:rPr>
-        <w:t>la continuidad de los servicios TI</w:t>
-      </w:r>
-    </w:p>
-    <w:p>
-      <w:pPr>
-        <w:pStyle w:val="Prrafodelista"/>
-        <w:numPr>
-          <w:ilvl w:val="2"/>
-          <w:numId w:val="39"/>
-        </w:numPr>
-        <w:spacing w:after="0" w:line="276" w:lineRule="auto"/>
-        <w:rPr>
-          <w:rFonts w:asciiTheme="minorHAnsi" w:hAnsiTheme="minorHAnsi"/>
-          <w:sz w:val="22"/>
-          <w:lang w:val="es-ES"/>
-        </w:rPr>
-      </w:pPr>
-      <w:r>
-        <w:rPr>
-          <w:rFonts w:asciiTheme="minorHAnsi" w:hAnsiTheme="minorHAnsi"/>
-          <w:sz w:val="22"/>
-          <w:lang w:val="es-ES"/>
-        </w:rPr>
-        <w:t>Gestión de la seguridad de la información</w:t>
-      </w:r>
-    </w:p>
-    <w:p>
-      <w:pPr>
-        <w:pStyle w:val="Prrafodelista"/>
-        <w:numPr>
-          <w:ilvl w:val="2"/>
-          <w:numId w:val="39"/>
-        </w:numPr>
-        <w:spacing w:after="0" w:line="276" w:lineRule="auto"/>
-        <w:rPr>
-          <w:rFonts w:asciiTheme="minorHAnsi" w:hAnsiTheme="minorHAnsi"/>
-          <w:sz w:val="22"/>
-          <w:lang w:val="es-ES"/>
-        </w:rPr>
-      </w:pPr>
-      <w:r>
-        <w:rPr>
-          <w:rFonts w:asciiTheme="minorHAnsi" w:hAnsiTheme="minorHAnsi"/>
-          <w:sz w:val="22"/>
-          <w:lang w:val="es-ES"/>
-        </w:rPr>
-        <w:t>Gestión de los recursos</w:t>
+        <w:t>Servicios de Fuentes de información:</w:t>
+      </w:r>
+      <w:r>
+        <w:rPr>
+          <w:rFonts w:asciiTheme="minorHAnsi" w:hAnsiTheme="minorHAnsi"/>
+          <w:sz w:val="22"/>
+          <w:lang w:val="es-ES"/>
+        </w:rPr>
+        <w:t xml:space="preserve"> Todos los servicios que están bajo consideración o desarrollo, pero que no está disponible para el consumidor.</w:t>
       </w:r>
     </w:p>
     <w:p>
@@ -2515,181 +3483,34 @@
         <w:spacing w:after="0" w:line="276" w:lineRule="auto"/>
         <w:rPr>
           <w:rFonts w:asciiTheme="minorHAnsi" w:hAnsiTheme="minorHAnsi"/>
+          <w:sz w:val="22"/>
+          <w:lang w:val="es-ES"/>
+        </w:rPr>
+      </w:pPr>
+      <w:r>
+        <w:rPr>
+          <w:rFonts w:asciiTheme="minorHAnsi" w:hAnsiTheme="minorHAnsi"/>
           <w:b/>
           <w:sz w:val="22"/>
           <w:lang w:val="es-ES"/>
         </w:rPr>
-      </w:pPr>
-      <w:r>
-        <w:rPr>
-          <w:rFonts w:asciiTheme="minorHAnsi" w:hAnsiTheme="minorHAnsi"/>
-          <w:b/>
-          <w:sz w:val="22"/>
-          <w:lang w:val="es-ES"/>
-        </w:rPr>
-        <w:t>Transición del Servicio</w:t>
-      </w:r>
-    </w:p>
-    <w:p>
-      <w:pPr>
-        <w:pStyle w:val="Prrafodelista"/>
-        <w:numPr>
-          <w:ilvl w:val="2"/>
-          <w:numId w:val="39"/>
-        </w:numPr>
-        <w:spacing w:after="0" w:line="276" w:lineRule="auto"/>
-        <w:rPr>
-          <w:rFonts w:asciiTheme="minorHAnsi" w:hAnsiTheme="minorHAnsi"/>
-          <w:sz w:val="22"/>
-          <w:lang w:val="es-ES"/>
-        </w:rPr>
-      </w:pPr>
-      <w:r>
-        <w:rPr>
-          <w:rFonts w:asciiTheme="minorHAnsi" w:hAnsiTheme="minorHAnsi"/>
-          <w:sz w:val="22"/>
-          <w:lang w:val="es-ES"/>
-        </w:rPr>
-        <w:t>Planeación transitiva y soporte</w:t>
-      </w:r>
-    </w:p>
-    <w:p>
-      <w:pPr>
-        <w:pStyle w:val="Prrafodelista"/>
-        <w:numPr>
-          <w:ilvl w:val="2"/>
-          <w:numId w:val="39"/>
-        </w:numPr>
-        <w:spacing w:after="0" w:line="276" w:lineRule="auto"/>
-        <w:rPr>
-          <w:rFonts w:asciiTheme="minorHAnsi" w:hAnsiTheme="minorHAnsi"/>
-          <w:sz w:val="22"/>
-          <w:lang w:val="es-ES"/>
-        </w:rPr>
-      </w:pPr>
-      <w:r>
-        <w:rPr>
-          <w:rFonts w:asciiTheme="minorHAnsi" w:hAnsiTheme="minorHAnsi"/>
-          <w:sz w:val="22"/>
-          <w:lang w:val="es-ES"/>
-        </w:rPr>
-        <w:t>Gestión de los cambios</w:t>
-      </w:r>
-    </w:p>
-    <w:p>
-      <w:pPr>
-        <w:pStyle w:val="Prrafodelista"/>
-        <w:numPr>
-          <w:ilvl w:val="2"/>
-          <w:numId w:val="39"/>
-        </w:numPr>
-        <w:spacing w:after="0" w:line="276" w:lineRule="auto"/>
-        <w:rPr>
-          <w:rFonts w:asciiTheme="minorHAnsi" w:hAnsiTheme="minorHAnsi"/>
-          <w:sz w:val="22"/>
-          <w:lang w:val="es-ES"/>
-        </w:rPr>
-      </w:pPr>
-      <w:r>
-        <w:rPr>
-          <w:rFonts w:asciiTheme="minorHAnsi" w:hAnsiTheme="minorHAnsi"/>
-          <w:sz w:val="22"/>
-          <w:lang w:val="es-ES"/>
-        </w:rPr>
-        <w:t>Gestión de los activos y su configuración</w:t>
-      </w:r>
-    </w:p>
-    <w:p>
-      <w:pPr>
-        <w:pStyle w:val="Prrafodelista"/>
-        <w:numPr>
-          <w:ilvl w:val="2"/>
-          <w:numId w:val="39"/>
-        </w:numPr>
-        <w:spacing w:after="0" w:line="276" w:lineRule="auto"/>
-        <w:rPr>
-          <w:rFonts w:asciiTheme="minorHAnsi" w:hAnsiTheme="minorHAnsi"/>
-          <w:sz w:val="22"/>
-          <w:lang w:val="es-ES"/>
-        </w:rPr>
-      </w:pPr>
-      <w:r>
-        <w:rPr>
-          <w:rFonts w:asciiTheme="minorHAnsi" w:hAnsiTheme="minorHAnsi"/>
-          <w:sz w:val="22"/>
-          <w:lang w:val="es-ES"/>
-        </w:rPr>
-        <w:lastRenderedPageBreak/>
-        <w:t>Gestión de lanzamiento y desarrollo</w:t>
-      </w:r>
-    </w:p>
-    <w:p>
-      <w:pPr>
-        <w:pStyle w:val="Prrafodelista"/>
-        <w:numPr>
-          <w:ilvl w:val="2"/>
-          <w:numId w:val="39"/>
-        </w:numPr>
-        <w:spacing w:after="0" w:line="276" w:lineRule="auto"/>
-        <w:rPr>
-          <w:rFonts w:asciiTheme="minorHAnsi" w:hAnsiTheme="minorHAnsi"/>
-          <w:sz w:val="22"/>
-          <w:lang w:val="es-ES"/>
-        </w:rPr>
-      </w:pPr>
-      <w:r>
-        <w:rPr>
-          <w:rFonts w:asciiTheme="minorHAnsi" w:hAnsiTheme="minorHAnsi"/>
-          <w:sz w:val="22"/>
-          <w:lang w:val="es-ES"/>
-        </w:rPr>
-        <w:t>Servicio de validación y testeo</w:t>
-      </w:r>
-    </w:p>
-    <w:p>
-      <w:pPr>
-        <w:pStyle w:val="Prrafodelista"/>
-        <w:numPr>
-          <w:ilvl w:val="2"/>
-          <w:numId w:val="39"/>
-        </w:numPr>
-        <w:spacing w:after="0" w:line="276" w:lineRule="auto"/>
-        <w:rPr>
-          <w:rFonts w:asciiTheme="minorHAnsi" w:hAnsiTheme="minorHAnsi"/>
-          <w:sz w:val="22"/>
-          <w:lang w:val="es-ES"/>
-        </w:rPr>
-      </w:pPr>
-      <w:r>
-        <w:rPr>
-          <w:rFonts w:asciiTheme="minorHAnsi" w:hAnsiTheme="minorHAnsi"/>
-          <w:sz w:val="22"/>
-          <w:lang w:val="es-ES"/>
-        </w:rPr>
-        <w:t>Evaluación de los cambios</w:t>
-      </w:r>
-    </w:p>
-    <w:p>
-      <w:pPr>
-        <w:pStyle w:val="Prrafodelista"/>
-        <w:numPr>
-          <w:ilvl w:val="2"/>
-          <w:numId w:val="39"/>
-        </w:numPr>
-        <w:spacing w:after="0" w:line="276" w:lineRule="auto"/>
-        <w:rPr>
-          <w:rFonts w:asciiTheme="minorHAnsi" w:hAnsiTheme="minorHAnsi"/>
-          <w:sz w:val="22"/>
-          <w:lang w:val="es-ES"/>
-        </w:rPr>
-      </w:pPr>
-      <w:r>
-        <w:rPr>
-          <w:rFonts w:asciiTheme="minorHAnsi" w:hAnsiTheme="minorHAnsi"/>
-          <w:sz w:val="22"/>
-          <w:lang w:val="es-ES"/>
-        </w:rPr>
-        <w:t>Gestión del conocimiento</w:t>
+        <w:t>Catálogo de Servicios:</w:t>
+      </w:r>
+      <w:r>
+        <w:rPr>
+          <w:rFonts w:asciiTheme="minorHAnsi" w:hAnsiTheme="minorHAnsi"/>
+          <w:sz w:val="22"/>
+          <w:lang w:val="es-ES"/>
+        </w:rPr>
+        <w:t xml:space="preserve"> </w:t>
+      </w:r>
+      <w:r>
+        <w:rPr>
+          <w:rFonts w:asciiTheme="minorHAnsi" w:hAnsiTheme="minorHAnsi"/>
+          <w:sz w:val="22"/>
+          <w:lang w:val="es-ES"/>
+        </w:rPr>
+        <w:t>Todos los servicios TI disponibles incluyendo aquellos que están en desarrollo. Es el único documento que está para los consumidores usado para dar soportes a las ventas y entrega de servicios TI.</w:t>
       </w:r>
     </w:p>
     <w:p>
@@ -2702,134 +3523,123 @@
         <w:spacing w:after="0" w:line="276" w:lineRule="auto"/>
         <w:rPr>
           <w:rFonts w:asciiTheme="minorHAnsi" w:hAnsiTheme="minorHAnsi"/>
+          <w:sz w:val="22"/>
+          <w:lang w:val="es-ES"/>
+        </w:rPr>
+      </w:pPr>
+      <w:r>
+        <w:rPr>
+          <w:rFonts w:asciiTheme="minorHAnsi" w:hAnsiTheme="minorHAnsi"/>
           <w:b/>
           <w:sz w:val="22"/>
           <w:lang w:val="es-ES"/>
         </w:rPr>
-      </w:pPr>
-      <w:r>
-        <w:rPr>
-          <w:rFonts w:asciiTheme="minorHAnsi" w:hAnsiTheme="minorHAnsi"/>
-          <w:b/>
-          <w:sz w:val="22"/>
-          <w:lang w:val="es-ES"/>
-        </w:rPr>
-        <w:t>Operaciones del Servicio</w:t>
+        <w:t>Servicios Retirados:</w:t>
+      </w:r>
+      <w:r>
+        <w:rPr>
+          <w:rFonts w:asciiTheme="minorHAnsi" w:hAnsiTheme="minorHAnsi"/>
+          <w:sz w:val="22"/>
+          <w:lang w:val="es-ES"/>
+        </w:rPr>
+        <w:t xml:space="preserve"> Todos los servicios que fueron eliminados o retirados. No son disponibles </w:t>
+      </w:r>
+      <w:r>
+        <w:rPr>
+          <w:rFonts w:asciiTheme="minorHAnsi" w:hAnsiTheme="minorHAnsi"/>
+          <w:sz w:val="22"/>
+          <w:lang w:val="es-ES"/>
+        </w:rPr>
+        <w:t xml:space="preserve">o contratados </w:t>
+      </w:r>
+      <w:r>
+        <w:rPr>
+          <w:rFonts w:asciiTheme="minorHAnsi" w:hAnsiTheme="minorHAnsi"/>
+          <w:sz w:val="22"/>
+          <w:lang w:val="es-ES"/>
+        </w:rPr>
+        <w:t xml:space="preserve">para los nuevos consumidores </w:t>
+      </w:r>
+      <w:r>
+        <w:rPr>
+          <w:rFonts w:asciiTheme="minorHAnsi" w:hAnsiTheme="minorHAnsi"/>
+          <w:sz w:val="22"/>
+          <w:lang w:val="es-ES"/>
+        </w:rPr>
+        <w:t>a menos que un caso especial de negocio es realizado.</w:t>
       </w:r>
     </w:p>
     <w:p>
       <w:pPr>
         <w:pStyle w:val="Prrafodelista"/>
         <w:numPr>
-          <w:ilvl w:val="2"/>
+          <w:ilvl w:val="0"/>
           <w:numId w:val="39"/>
         </w:numPr>
         <w:spacing w:after="0" w:line="276" w:lineRule="auto"/>
         <w:rPr>
           <w:rFonts w:asciiTheme="minorHAnsi" w:hAnsiTheme="minorHAnsi"/>
           <w:sz w:val="22"/>
-          <w:lang w:val="es-ES"/>
-        </w:rPr>
-      </w:pPr>
-      <w:r>
-        <w:rPr>
-          <w:rFonts w:asciiTheme="minorHAnsi" w:hAnsiTheme="minorHAnsi"/>
-          <w:sz w:val="22"/>
-          <w:lang w:val="es-ES"/>
-        </w:rPr>
-        <w:t>Gestión de eventos</w:t>
+          <w:u w:val="single"/>
+          <w:lang w:val="es-ES"/>
+        </w:rPr>
+      </w:pPr>
+      <w:r>
+        <w:rPr>
+          <w:rFonts w:asciiTheme="minorHAnsi" w:hAnsiTheme="minorHAnsi"/>
+          <w:sz w:val="22"/>
+          <w:u w:val="single"/>
+          <w:lang w:val="es-ES"/>
+        </w:rPr>
+        <w:t xml:space="preserve">¿Qué funciones forman parte de la Fase de Operación del Servicio? </w:t>
       </w:r>
     </w:p>
     <w:p>
       <w:pPr>
+        <w:spacing w:after="200" w:line="276" w:lineRule="auto"/>
+        <w:rPr>
+          <w:rFonts w:asciiTheme="minorHAnsi" w:eastAsiaTheme="minorEastAsia" w:hAnsiTheme="minorHAnsi"/>
+          <w:color w:val="404040" w:themeColor="text1" w:themeTint="BF"/>
+          <w:sz w:val="22"/>
+          <w:szCs w:val="21"/>
+          <w:u w:val="single"/>
+          <w:lang w:val="es-ES"/>
+        </w:rPr>
+      </w:pPr>
+      <w:r>
+        <w:rPr>
+          <w:rFonts w:asciiTheme="minorHAnsi" w:hAnsiTheme="minorHAnsi"/>
+          <w:sz w:val="22"/>
+          <w:u w:val="single"/>
+          <w:lang w:val="es-ES"/>
+        </w:rPr>
+        <w:br w:type="page"/>
+      </w:r>
+    </w:p>
+    <w:p>
+      <w:pPr>
         <w:pStyle w:val="Prrafodelista"/>
         <w:numPr>
-          <w:ilvl w:val="2"/>
+          <w:ilvl w:val="0"/>
           <w:numId w:val="39"/>
         </w:numPr>
         <w:spacing w:after="0" w:line="276" w:lineRule="auto"/>
         <w:rPr>
           <w:rFonts w:asciiTheme="minorHAnsi" w:hAnsiTheme="minorHAnsi"/>
           <w:sz w:val="22"/>
-          <w:lang w:val="es-ES"/>
-        </w:rPr>
-      </w:pPr>
-      <w:r>
-        <w:rPr>
-          <w:rFonts w:asciiTheme="minorHAnsi" w:hAnsiTheme="minorHAnsi"/>
-          <w:sz w:val="22"/>
-          <w:lang w:val="es-ES"/>
-        </w:rPr>
-        <w:t>Gestión de incidentes</w:t>
-      </w:r>
-    </w:p>
-    <w:p>
-      <w:pPr>
-        <w:pStyle w:val="Prrafodelista"/>
-        <w:numPr>
-          <w:ilvl w:val="2"/>
-          <w:numId w:val="39"/>
-        </w:numPr>
-        <w:spacing w:after="0" w:line="276" w:lineRule="auto"/>
-        <w:rPr>
-          <w:rFonts w:asciiTheme="minorHAnsi" w:hAnsiTheme="minorHAnsi"/>
-          <w:sz w:val="22"/>
-          <w:lang w:val="es-ES"/>
-        </w:rPr>
-      </w:pPr>
-      <w:r>
-        <w:rPr>
-          <w:rFonts w:asciiTheme="minorHAnsi" w:hAnsiTheme="minorHAnsi"/>
-          <w:sz w:val="22"/>
-          <w:lang w:val="es-ES"/>
-        </w:rPr>
-        <w:t>Solicitud de cumplimiento</w:t>
-      </w:r>
-    </w:p>
-    <w:p>
-      <w:pPr>
-        <w:pStyle w:val="Prrafodelista"/>
-        <w:numPr>
-          <w:ilvl w:val="2"/>
-          <w:numId w:val="39"/>
-        </w:numPr>
-        <w:spacing w:after="0" w:line="276" w:lineRule="auto"/>
-        <w:rPr>
-          <w:rFonts w:asciiTheme="minorHAnsi" w:hAnsiTheme="minorHAnsi"/>
-          <w:sz w:val="22"/>
-          <w:lang w:val="es-ES"/>
-        </w:rPr>
-      </w:pPr>
-      <w:r>
-        <w:rPr>
-          <w:rFonts w:asciiTheme="minorHAnsi" w:hAnsiTheme="minorHAnsi"/>
-          <w:sz w:val="22"/>
-          <w:lang w:val="es-ES"/>
-        </w:rPr>
-        <w:t>Gestión de los problemas</w:t>
-      </w:r>
-    </w:p>
-    <w:p>
-      <w:pPr>
-        <w:pStyle w:val="Prrafodelista"/>
-        <w:numPr>
-          <w:ilvl w:val="2"/>
-          <w:numId w:val="39"/>
-        </w:numPr>
-        <w:spacing w:after="0" w:line="276" w:lineRule="auto"/>
-        <w:rPr>
-          <w:rFonts w:asciiTheme="minorHAnsi" w:hAnsiTheme="minorHAnsi"/>
-          <w:sz w:val="22"/>
-          <w:lang w:val="es-ES"/>
-        </w:rPr>
-      </w:pPr>
-      <w:r>
-        <w:rPr>
-          <w:rFonts w:asciiTheme="minorHAnsi" w:hAnsiTheme="minorHAnsi"/>
-          <w:sz w:val="22"/>
-          <w:lang w:val="es-ES"/>
-        </w:rPr>
-        <w:t>Gestión de acceso</w:t>
+          <w:u w:val="single"/>
+          <w:lang w:val="es-ES"/>
+        </w:rPr>
+      </w:pPr>
+      <w:r>
+        <w:rPr>
+          <w:rFonts w:asciiTheme="minorHAnsi" w:hAnsiTheme="minorHAnsi"/>
+          <w:sz w:val="22"/>
+          <w:u w:val="single"/>
+          <w:lang w:val="es-ES"/>
+        </w:rPr>
+        <w:lastRenderedPageBreak/>
+        <w:t>¿Cuáles son las características de los procesos?</w:t>
       </w:r>
     </w:p>
     <w:p>
@@ -2842,26 +3652,73 @@
         <w:spacing w:after="0" w:line="276" w:lineRule="auto"/>
         <w:rPr>
           <w:rFonts w:asciiTheme="minorHAnsi" w:hAnsiTheme="minorHAnsi"/>
+          <w:sz w:val="22"/>
+          <w:lang w:val="es-ES"/>
+        </w:rPr>
+      </w:pPr>
+      <w:r>
+        <w:rPr>
+          <w:rFonts w:asciiTheme="minorHAnsi" w:hAnsiTheme="minorHAnsi"/>
           <w:b/>
           <w:sz w:val="22"/>
           <w:lang w:val="es-ES"/>
         </w:rPr>
-      </w:pPr>
-      <w:r>
-        <w:rPr>
-          <w:rFonts w:asciiTheme="minorHAnsi" w:hAnsiTheme="minorHAnsi"/>
-          <w:b/>
-          <w:sz w:val="22"/>
-          <w:lang w:val="es-ES"/>
-        </w:rPr>
-        <w:t>Mejorar Servicio Continuo</w:t>
+        <w:t>Medibles:</w:t>
+      </w:r>
+      <w:r>
+        <w:rPr>
+          <w:rFonts w:asciiTheme="minorHAnsi" w:hAnsiTheme="minorHAnsi"/>
+          <w:sz w:val="22"/>
+          <w:lang w:val="es-ES"/>
+        </w:rPr>
+        <w:t xml:space="preserve"> </w:t>
+      </w:r>
+      <w:r>
+        <w:rPr>
+          <w:rFonts w:asciiTheme="minorHAnsi" w:hAnsiTheme="minorHAnsi"/>
+          <w:sz w:val="22"/>
+          <w:lang w:val="es-CL"/>
+        </w:rPr>
+        <w:t>C</w:t>
+      </w:r>
+      <w:r>
+        <w:rPr>
+          <w:rFonts w:asciiTheme="minorHAnsi" w:hAnsiTheme="minorHAnsi"/>
+          <w:sz w:val="22"/>
+          <w:lang w:val="es-CL"/>
+        </w:rPr>
+        <w:t>a</w:t>
+      </w:r>
+      <w:r>
+        <w:rPr>
+          <w:rFonts w:asciiTheme="minorHAnsi" w:hAnsiTheme="minorHAnsi"/>
+          <w:sz w:val="22"/>
+          <w:lang w:val="es-CL"/>
+        </w:rPr>
+        <w:t>pacidad</w:t>
+      </w:r>
+      <w:r>
+        <w:rPr>
+          <w:rFonts w:asciiTheme="minorHAnsi" w:hAnsiTheme="minorHAnsi"/>
+          <w:sz w:val="22"/>
+          <w:lang w:val="es-CL"/>
+        </w:rPr>
+        <w:t xml:space="preserve"> de medir el proceso de una manera relevante. </w:t>
+      </w:r>
+      <w:r>
+        <w:rPr>
+          <w:rFonts w:asciiTheme="minorHAnsi" w:hAnsiTheme="minorHAnsi"/>
+          <w:sz w:val="22"/>
+          <w:lang w:val="es-CL"/>
+        </w:rPr>
+        <w:t>Se lleva a cabo en vivo. Los gerentes desean medir el costo, la calidad y otros factores variables, mientras que los profesionales se preocupan por la duración y la productividad.</w:t>
       </w:r>
     </w:p>
     <w:p>
       <w:pPr>
         <w:pStyle w:val="Prrafodelista"/>
         <w:numPr>
-          <w:ilvl w:val="2"/>
+          <w:ilvl w:val="1"/>
           <w:numId w:val="39"/>
         </w:numPr>
         <w:spacing w:after="0" w:line="276" w:lineRule="auto"/>
@@ -2874,11 +3731,168 @@
       <w:r>
         <w:rPr>
           <w:rFonts w:asciiTheme="minorHAnsi" w:hAnsiTheme="minorHAnsi"/>
-          <w:sz w:val="22"/>
-          <w:lang w:val="es-ES"/>
-        </w:rPr>
-        <w:t>Proceso de mejora en siete pasos</w:t>
-      </w:r>
+          <w:b/>
+          <w:sz w:val="22"/>
+          <w:lang w:val="es-ES"/>
+        </w:rPr>
+        <w:t>Resultados Específicos:</w:t>
+      </w:r>
+      <w:r>
+        <w:rPr>
+          <w:rFonts w:asciiTheme="minorHAnsi" w:hAnsiTheme="minorHAnsi"/>
+          <w:sz w:val="22"/>
+          <w:lang w:val="es-ES"/>
+        </w:rPr>
+        <w:t xml:space="preserve"> La razón de un resultado exitoso es entregar resultados específicos. Debe ser identificable individualmente y contable</w:t>
+      </w:r>
+    </w:p>
+    <w:p>
+      <w:pPr>
+        <w:pStyle w:val="Prrafodelista"/>
+        <w:numPr>
+          <w:ilvl w:val="1"/>
+          <w:numId w:val="39"/>
+        </w:numPr>
+        <w:spacing w:after="0" w:line="276" w:lineRule="auto"/>
+        <w:rPr>
+          <w:rFonts w:asciiTheme="minorHAnsi" w:hAnsiTheme="minorHAnsi"/>
+          <w:sz w:val="22"/>
+          <w:lang w:val="es-ES"/>
+        </w:rPr>
+      </w:pPr>
+      <w:r>
+        <w:rPr>
+          <w:rFonts w:asciiTheme="minorHAnsi" w:hAnsiTheme="minorHAnsi"/>
+          <w:b/>
+          <w:sz w:val="22"/>
+          <w:lang w:val="es-ES"/>
+        </w:rPr>
+        <w:t>Clientes/Consumidores:</w:t>
+      </w:r>
+      <w:r>
+        <w:rPr>
+          <w:rFonts w:asciiTheme="minorHAnsi" w:hAnsiTheme="minorHAnsi"/>
+          <w:sz w:val="22"/>
+          <w:lang w:val="es-ES"/>
+        </w:rPr>
+        <w:t xml:space="preserve"> Cada proceso entrega un resultado primario a los clientes o interesados. Los clientes deben ser internos o externos de la organización, pero el proceso debe reunir sus expectativas.</w:t>
+      </w:r>
+    </w:p>
+    <w:p>
+      <w:pPr>
+        <w:pStyle w:val="Prrafodelista"/>
+        <w:numPr>
+          <w:ilvl w:val="1"/>
+          <w:numId w:val="39"/>
+        </w:numPr>
+        <w:spacing w:after="0" w:line="276" w:lineRule="auto"/>
+        <w:rPr>
+          <w:rFonts w:asciiTheme="minorHAnsi" w:hAnsiTheme="minorHAnsi"/>
+          <w:sz w:val="22"/>
+          <w:lang w:val="es-ES"/>
+        </w:rPr>
+      </w:pPr>
+      <w:r>
+        <w:rPr>
+          <w:rFonts w:asciiTheme="minorHAnsi" w:hAnsiTheme="minorHAnsi"/>
+          <w:b/>
+          <w:sz w:val="22"/>
+          <w:lang w:val="es-ES"/>
+        </w:rPr>
+        <w:t>Sensibilidad a “</w:t>
+      </w:r>
+      <w:proofErr w:type="spellStart"/>
+      <w:r>
+        <w:rPr>
+          <w:rFonts w:asciiTheme="minorHAnsi" w:hAnsiTheme="minorHAnsi"/>
+          <w:b/>
+          <w:sz w:val="22"/>
+          <w:lang w:val="es-ES"/>
+        </w:rPr>
+        <w:t>Triggers</w:t>
+      </w:r>
+      <w:proofErr w:type="spellEnd"/>
+      <w:r>
+        <w:rPr>
+          <w:rFonts w:asciiTheme="minorHAnsi" w:hAnsiTheme="minorHAnsi"/>
+          <w:b/>
+          <w:sz w:val="22"/>
+          <w:lang w:val="es-ES"/>
+        </w:rPr>
+        <w:t>” Específicos:</w:t>
+      </w:r>
+      <w:r>
+        <w:rPr>
+          <w:rFonts w:asciiTheme="minorHAnsi" w:hAnsiTheme="minorHAnsi"/>
+          <w:sz w:val="22"/>
+          <w:lang w:val="es-ES"/>
+        </w:rPr>
+        <w:t xml:space="preserve"> </w:t>
+      </w:r>
+      <w:r>
+        <w:rPr>
+          <w:rFonts w:asciiTheme="minorHAnsi" w:hAnsiTheme="minorHAnsi"/>
+          <w:sz w:val="22"/>
+          <w:lang w:val="es-CL"/>
+        </w:rPr>
+        <w:t xml:space="preserve">Si bien un proceso puede ser continuo o iterativo, debe ser rastreable a un </w:t>
+      </w:r>
+      <w:r>
+        <w:rPr>
+          <w:rFonts w:asciiTheme="minorHAnsi" w:hAnsiTheme="minorHAnsi"/>
+          <w:sz w:val="22"/>
+          <w:lang w:val="es-CL"/>
+        </w:rPr>
+        <w:t>“</w:t>
+      </w:r>
+      <w:proofErr w:type="spellStart"/>
+      <w:r>
+        <w:rPr>
+          <w:rFonts w:asciiTheme="minorHAnsi" w:hAnsiTheme="minorHAnsi"/>
+          <w:sz w:val="22"/>
+          <w:lang w:val="es-CL"/>
+        </w:rPr>
+        <w:t>trigger</w:t>
+      </w:r>
+      <w:proofErr w:type="spellEnd"/>
+      <w:r>
+        <w:rPr>
+          <w:rFonts w:asciiTheme="minorHAnsi" w:hAnsiTheme="minorHAnsi"/>
+          <w:sz w:val="22"/>
+          <w:lang w:val="es-CL"/>
+        </w:rPr>
+        <w:t>”</w:t>
+      </w:r>
+      <w:r>
+        <w:rPr>
+          <w:rFonts w:asciiTheme="minorHAnsi" w:hAnsiTheme="minorHAnsi"/>
+          <w:sz w:val="22"/>
+          <w:lang w:val="es-CL"/>
+        </w:rPr>
+        <w:t xml:space="preserve"> específic</w:t>
+      </w:r>
+      <w:r>
+        <w:rPr>
+          <w:rFonts w:asciiTheme="minorHAnsi" w:hAnsiTheme="minorHAnsi"/>
+          <w:sz w:val="22"/>
+          <w:lang w:val="es-CL"/>
+        </w:rPr>
+        <w:t>o.</w:t>
+      </w:r>
+    </w:p>
+    <w:p>
+      <w:pPr>
+        <w:pStyle w:val="Prrafodelista"/>
+        <w:spacing w:after="0" w:line="276" w:lineRule="auto"/>
+        <w:ind w:left="1440"/>
+        <w:rPr>
+          <w:rFonts w:asciiTheme="minorHAnsi" w:hAnsiTheme="minorHAnsi"/>
+          <w:sz w:val="22"/>
+          <w:lang w:val="es-ES"/>
+        </w:rPr>
+      </w:pPr>
+      <w:bookmarkStart w:id="0" w:name="_GoBack"/>
+      <w:bookmarkEnd w:id="0"/>
     </w:p>
     <w:p>
       <w:pPr>
@@ -2902,652 +3916,6 @@
           <w:u w:val="single"/>
           <w:lang w:val="es-ES"/>
         </w:rPr>
-        <w:t>¿Cuáles son los 4 procesos que a</w:t>
-      </w:r>
-      <w:r>
-        <w:rPr>
-          <w:rFonts w:asciiTheme="minorHAnsi" w:hAnsiTheme="minorHAnsi"/>
-          <w:sz w:val="22"/>
-          <w:u w:val="single"/>
-          <w:lang w:val="es-ES"/>
-        </w:rPr>
-        <w:t xml:space="preserve">seguran Garantía del Servicio? </w:t>
-      </w:r>
-      <w:r>
-        <w:rPr>
-          <w:rFonts w:asciiTheme="minorHAnsi" w:hAnsiTheme="minorHAnsi"/>
-          <w:sz w:val="22"/>
-          <w:u w:val="single"/>
-          <w:lang w:val="es-ES"/>
-        </w:rPr>
-        <w:t>¿En qué fase del ciclo de vida se encuentran?</w:t>
-      </w:r>
-    </w:p>
-    <w:p>
-      <w:pPr>
-        <w:pStyle w:val="Prrafodelista"/>
-        <w:numPr>
-          <w:ilvl w:val="1"/>
-          <w:numId w:val="39"/>
-        </w:numPr>
-        <w:spacing w:after="0" w:line="276" w:lineRule="auto"/>
-        <w:rPr>
-          <w:rFonts w:asciiTheme="minorHAnsi" w:hAnsiTheme="minorHAnsi"/>
-          <w:b/>
-          <w:sz w:val="22"/>
-          <w:lang w:val="es-ES"/>
-        </w:rPr>
-      </w:pPr>
-      <w:r>
-        <w:rPr>
-          <w:rFonts w:asciiTheme="minorHAnsi" w:hAnsiTheme="minorHAnsi"/>
-          <w:b/>
-          <w:sz w:val="22"/>
-          <w:lang w:val="es-ES"/>
-        </w:rPr>
-        <w:t>Principales Procesos</w:t>
-      </w:r>
-    </w:p>
-    <w:p>
-      <w:pPr>
-        <w:pStyle w:val="Prrafodelista"/>
-        <w:numPr>
-          <w:ilvl w:val="2"/>
-          <w:numId w:val="39"/>
-        </w:numPr>
-        <w:spacing w:after="0" w:line="276" w:lineRule="auto"/>
-        <w:rPr>
-          <w:rFonts w:asciiTheme="minorHAnsi" w:hAnsiTheme="minorHAnsi"/>
-          <w:sz w:val="22"/>
-          <w:lang w:val="es-ES"/>
-        </w:rPr>
-      </w:pPr>
-      <w:r>
-        <w:rPr>
-          <w:rFonts w:asciiTheme="minorHAnsi" w:hAnsiTheme="minorHAnsi"/>
-          <w:sz w:val="22"/>
-          <w:lang w:val="es-ES"/>
-        </w:rPr>
-        <w:t>Disponibilidad</w:t>
-      </w:r>
-    </w:p>
-    <w:p>
-      <w:pPr>
-        <w:pStyle w:val="Prrafodelista"/>
-        <w:numPr>
-          <w:ilvl w:val="2"/>
-          <w:numId w:val="39"/>
-        </w:numPr>
-        <w:spacing w:after="0" w:line="276" w:lineRule="auto"/>
-        <w:rPr>
-          <w:rFonts w:asciiTheme="minorHAnsi" w:hAnsiTheme="minorHAnsi"/>
-          <w:sz w:val="22"/>
-          <w:lang w:val="es-ES"/>
-        </w:rPr>
-      </w:pPr>
-      <w:r>
-        <w:rPr>
-          <w:rFonts w:asciiTheme="minorHAnsi" w:hAnsiTheme="minorHAnsi"/>
-          <w:sz w:val="22"/>
-          <w:lang w:val="es-ES"/>
-        </w:rPr>
-        <w:t>Capacidad</w:t>
-      </w:r>
-    </w:p>
-    <w:p>
-      <w:pPr>
-        <w:pStyle w:val="Prrafodelista"/>
-        <w:numPr>
-          <w:ilvl w:val="2"/>
-          <w:numId w:val="39"/>
-        </w:numPr>
-        <w:spacing w:after="0" w:line="276" w:lineRule="auto"/>
-        <w:rPr>
-          <w:rFonts w:asciiTheme="minorHAnsi" w:hAnsiTheme="minorHAnsi"/>
-          <w:sz w:val="22"/>
-          <w:lang w:val="es-ES"/>
-        </w:rPr>
-      </w:pPr>
-      <w:r>
-        <w:rPr>
-          <w:rFonts w:asciiTheme="minorHAnsi" w:hAnsiTheme="minorHAnsi"/>
-          <w:sz w:val="22"/>
-          <w:lang w:val="es-ES"/>
-        </w:rPr>
-        <w:t>Continuidad</w:t>
-      </w:r>
-    </w:p>
-    <w:p>
-      <w:pPr>
-        <w:pStyle w:val="Prrafodelista"/>
-        <w:numPr>
-          <w:ilvl w:val="2"/>
-          <w:numId w:val="39"/>
-        </w:numPr>
-        <w:spacing w:after="0" w:line="276" w:lineRule="auto"/>
-        <w:rPr>
-          <w:rFonts w:asciiTheme="minorHAnsi" w:hAnsiTheme="minorHAnsi"/>
-          <w:sz w:val="22"/>
-          <w:lang w:val="es-ES"/>
-        </w:rPr>
-      </w:pPr>
-      <w:r>
-        <w:rPr>
-          <w:rFonts w:asciiTheme="minorHAnsi" w:hAnsiTheme="minorHAnsi"/>
-          <w:sz w:val="22"/>
-          <w:lang w:val="es-ES"/>
-        </w:rPr>
-        <w:t>Seguridad</w:t>
-      </w:r>
-    </w:p>
-    <w:p>
-      <w:pPr>
-        <w:pStyle w:val="Prrafodelista"/>
-        <w:numPr>
-          <w:ilvl w:val="1"/>
-          <w:numId w:val="39"/>
-        </w:numPr>
-        <w:spacing w:after="0" w:line="276" w:lineRule="auto"/>
-        <w:rPr>
-          <w:rFonts w:asciiTheme="minorHAnsi" w:hAnsiTheme="minorHAnsi"/>
-          <w:b/>
-          <w:sz w:val="22"/>
-          <w:lang w:val="es-ES"/>
-        </w:rPr>
-      </w:pPr>
-      <w:r>
-        <w:rPr>
-          <w:rFonts w:asciiTheme="minorHAnsi" w:hAnsiTheme="minorHAnsi"/>
-          <w:b/>
-          <w:sz w:val="22"/>
-          <w:lang w:val="es-ES"/>
-        </w:rPr>
-        <w:t>Ciclo de Vida</w:t>
-      </w:r>
-    </w:p>
-    <w:p>
-      <w:pPr>
-        <w:pStyle w:val="Prrafodelista"/>
-        <w:numPr>
-          <w:ilvl w:val="2"/>
-          <w:numId w:val="39"/>
-        </w:numPr>
-        <w:spacing w:after="0" w:line="276" w:lineRule="auto"/>
-        <w:rPr>
-          <w:rFonts w:asciiTheme="minorHAnsi" w:hAnsiTheme="minorHAnsi"/>
-          <w:sz w:val="22"/>
-          <w:lang w:val="es-ES"/>
-        </w:rPr>
-      </w:pPr>
-      <w:r>
-        <w:rPr>
-          <w:rFonts w:asciiTheme="minorHAnsi" w:hAnsiTheme="minorHAnsi"/>
-          <w:sz w:val="22"/>
-          <w:lang w:val="es-ES"/>
-        </w:rPr>
-        <w:t>Todo esto se efectúa en la fase de gestión de servicios del ciclo de vida del servicio</w:t>
-      </w:r>
-      <w:bookmarkStart w:id="0" w:name="_GoBack"/>
-      <w:bookmarkEnd w:id="0"/>
-    </w:p>
-    <w:p>
-      <w:pPr>
-        <w:pStyle w:val="Prrafodelista"/>
-        <w:numPr>
-          <w:ilvl w:val="0"/>
-          <w:numId w:val="39"/>
-        </w:numPr>
-        <w:spacing w:after="0" w:line="276" w:lineRule="auto"/>
-        <w:rPr>
-          <w:rFonts w:asciiTheme="minorHAnsi" w:hAnsiTheme="minorHAnsi"/>
-          <w:sz w:val="22"/>
-          <w:u w:val="single"/>
-          <w:lang w:val="es-ES"/>
-        </w:rPr>
-      </w:pPr>
-      <w:r>
-        <w:rPr>
-          <w:rFonts w:asciiTheme="minorHAnsi" w:hAnsiTheme="minorHAnsi"/>
-          <w:sz w:val="22"/>
-          <w:u w:val="single"/>
-          <w:lang w:val="es-ES"/>
-        </w:rPr>
-        <w:t>¿Cuáles son los 3 componentes de un Portafolio de Servicios?</w:t>
-      </w:r>
-    </w:p>
-    <w:p>
-      <w:pPr>
-        <w:pStyle w:val="Prrafodelista"/>
-        <w:numPr>
-          <w:ilvl w:val="1"/>
-          <w:numId w:val="39"/>
-        </w:numPr>
-        <w:spacing w:after="0" w:line="276" w:lineRule="auto"/>
-        <w:rPr>
-          <w:rFonts w:asciiTheme="minorHAnsi" w:hAnsiTheme="minorHAnsi"/>
-          <w:sz w:val="22"/>
-          <w:lang w:val="es-ES"/>
-        </w:rPr>
-      </w:pPr>
-      <w:r>
-        <w:rPr>
-          <w:rFonts w:asciiTheme="minorHAnsi" w:hAnsiTheme="minorHAnsi"/>
-          <w:b/>
-          <w:sz w:val="22"/>
-          <w:lang w:val="es-ES"/>
-        </w:rPr>
-        <w:t>Servicios de Fuentes de información:</w:t>
-      </w:r>
-      <w:r>
-        <w:rPr>
-          <w:rFonts w:asciiTheme="minorHAnsi" w:hAnsiTheme="minorHAnsi"/>
-          <w:sz w:val="22"/>
-          <w:lang w:val="es-ES"/>
-        </w:rPr>
-        <w:t xml:space="preserve"> Todos los servicios que están bajo consideración o desarrollo, pero que no está disponible para el consumidor.</w:t>
-      </w:r>
-    </w:p>
-    <w:p>
-      <w:pPr>
-        <w:pStyle w:val="Prrafodelista"/>
-        <w:numPr>
-          <w:ilvl w:val="1"/>
-          <w:numId w:val="39"/>
-        </w:numPr>
-        <w:spacing w:after="0" w:line="276" w:lineRule="auto"/>
-        <w:rPr>
-          <w:rFonts w:asciiTheme="minorHAnsi" w:hAnsiTheme="minorHAnsi"/>
-          <w:sz w:val="22"/>
-          <w:lang w:val="es-ES"/>
-        </w:rPr>
-      </w:pPr>
-      <w:r>
-        <w:rPr>
-          <w:rFonts w:asciiTheme="minorHAnsi" w:hAnsiTheme="minorHAnsi"/>
-          <w:b/>
-          <w:sz w:val="22"/>
-          <w:lang w:val="es-ES"/>
-        </w:rPr>
-        <w:t>Catálogo de Servicios:</w:t>
-      </w:r>
-      <w:r>
-        <w:rPr>
-          <w:rFonts w:asciiTheme="minorHAnsi" w:hAnsiTheme="minorHAnsi"/>
-          <w:sz w:val="22"/>
-          <w:lang w:val="es-ES"/>
-        </w:rPr>
-        <w:t xml:space="preserve"> </w:t>
-      </w:r>
-      <w:r>
-        <w:rPr>
-          <w:rFonts w:asciiTheme="minorHAnsi" w:hAnsiTheme="minorHAnsi"/>
-          <w:sz w:val="22"/>
-          <w:lang w:val="es-ES"/>
-        </w:rPr>
-        <w:t>Todos los servicios TI disponibles incluyendo aquellos que están en desarrollo. Es el único documento que está para los consumidores usado para dar soportes a las ventas y entrega de servicios TI.</w:t>
-      </w:r>
-    </w:p>
-    <w:p>
-      <w:pPr>
-        <w:pStyle w:val="Prrafodelista"/>
-        <w:numPr>
-          <w:ilvl w:val="1"/>
-          <w:numId w:val="39"/>
-        </w:numPr>
-        <w:spacing w:after="0" w:line="276" w:lineRule="auto"/>
-        <w:rPr>
-          <w:rFonts w:asciiTheme="minorHAnsi" w:hAnsiTheme="minorHAnsi"/>
-          <w:sz w:val="22"/>
-          <w:lang w:val="es-ES"/>
-        </w:rPr>
-      </w:pPr>
-      <w:r>
-        <w:rPr>
-          <w:rFonts w:asciiTheme="minorHAnsi" w:hAnsiTheme="minorHAnsi"/>
-          <w:b/>
-          <w:sz w:val="22"/>
-          <w:lang w:val="es-ES"/>
-        </w:rPr>
-        <w:t>Servicios Retirados:</w:t>
-      </w:r>
-      <w:r>
-        <w:rPr>
-          <w:rFonts w:asciiTheme="minorHAnsi" w:hAnsiTheme="minorHAnsi"/>
-          <w:sz w:val="22"/>
-          <w:lang w:val="es-ES"/>
-        </w:rPr>
-        <w:t xml:space="preserve"> Todos los servicios que fueron eliminados o retirados. No son disponibles </w:t>
-      </w:r>
-      <w:r>
-        <w:rPr>
-          <w:rFonts w:asciiTheme="minorHAnsi" w:hAnsiTheme="minorHAnsi"/>
-          <w:sz w:val="22"/>
-          <w:lang w:val="es-ES"/>
-        </w:rPr>
-        <w:t xml:space="preserve">o contratados </w:t>
-      </w:r>
-      <w:r>
-        <w:rPr>
-          <w:rFonts w:asciiTheme="minorHAnsi" w:hAnsiTheme="minorHAnsi"/>
-          <w:sz w:val="22"/>
-          <w:lang w:val="es-ES"/>
-        </w:rPr>
-        <w:t xml:space="preserve">para los nuevos consumidores </w:t>
-      </w:r>
-      <w:r>
-        <w:rPr>
-          <w:rFonts w:asciiTheme="minorHAnsi" w:hAnsiTheme="minorHAnsi"/>
-          <w:sz w:val="22"/>
-          <w:lang w:val="es-ES"/>
-        </w:rPr>
-        <w:t>a menos que un caso especial de negocio es realizado.</w:t>
-      </w:r>
-    </w:p>
-    <w:p>
-      <w:pPr>
-        <w:pStyle w:val="Prrafodelista"/>
-        <w:numPr>
-          <w:ilvl w:val="0"/>
-          <w:numId w:val="39"/>
-        </w:numPr>
-        <w:spacing w:after="0" w:line="276" w:lineRule="auto"/>
-        <w:rPr>
-          <w:rFonts w:asciiTheme="minorHAnsi" w:hAnsiTheme="minorHAnsi"/>
-          <w:sz w:val="22"/>
-          <w:u w:val="single"/>
-          <w:lang w:val="es-ES"/>
-        </w:rPr>
-      </w:pPr>
-      <w:r>
-        <w:rPr>
-          <w:rFonts w:asciiTheme="minorHAnsi" w:hAnsiTheme="minorHAnsi"/>
-          <w:sz w:val="22"/>
-          <w:u w:val="single"/>
-          <w:lang w:val="es-ES"/>
-        </w:rPr>
-        <w:t xml:space="preserve">¿Qué funciones forman parte de la Fase de Operación del Servicio? </w:t>
-      </w:r>
-    </w:p>
-    <w:p>
-      <w:pPr>
-        <w:pStyle w:val="Prrafodelista"/>
-        <w:numPr>
-          <w:ilvl w:val="0"/>
-          <w:numId w:val="39"/>
-        </w:numPr>
-        <w:spacing w:after="0" w:line="276" w:lineRule="auto"/>
-        <w:rPr>
-          <w:rFonts w:asciiTheme="minorHAnsi" w:hAnsiTheme="minorHAnsi"/>
-          <w:sz w:val="22"/>
-          <w:u w:val="single"/>
-          <w:lang w:val="es-ES"/>
-        </w:rPr>
-      </w:pPr>
-      <w:r>
-        <w:rPr>
-          <w:rFonts w:asciiTheme="minorHAnsi" w:hAnsiTheme="minorHAnsi"/>
-          <w:sz w:val="22"/>
-          <w:u w:val="single"/>
-          <w:lang w:val="es-ES"/>
-        </w:rPr>
-        <w:t>¿Cuáles son las características de los procesos?</w:t>
-      </w:r>
-    </w:p>
-    <w:p>
-      <w:pPr>
-        <w:pStyle w:val="Prrafodelista"/>
-        <w:numPr>
-          <w:ilvl w:val="1"/>
-          <w:numId w:val="39"/>
-        </w:numPr>
-        <w:spacing w:after="0" w:line="276" w:lineRule="auto"/>
-        <w:rPr>
-          <w:rFonts w:asciiTheme="minorHAnsi" w:hAnsiTheme="minorHAnsi"/>
-          <w:sz w:val="22"/>
-          <w:lang w:val="es-ES"/>
-        </w:rPr>
-      </w:pPr>
-      <w:r>
-        <w:rPr>
-          <w:rFonts w:asciiTheme="minorHAnsi" w:hAnsiTheme="minorHAnsi"/>
-          <w:b/>
-          <w:sz w:val="22"/>
-          <w:lang w:val="es-ES"/>
-        </w:rPr>
-        <w:t>Medibles:</w:t>
-      </w:r>
-      <w:r>
-        <w:rPr>
-          <w:rFonts w:asciiTheme="minorHAnsi" w:hAnsiTheme="minorHAnsi"/>
-          <w:sz w:val="22"/>
-          <w:lang w:val="es-ES"/>
-        </w:rPr>
-        <w:t xml:space="preserve"> C</w:t>
-      </w:r>
-      <w:proofErr w:type="spellStart"/>
-      <w:r>
-        <w:rPr>
-          <w:rFonts w:asciiTheme="minorHAnsi" w:hAnsiTheme="minorHAnsi"/>
-          <w:sz w:val="22"/>
-          <w:lang w:val="es-CL"/>
-        </w:rPr>
-        <w:t>apa</w:t>
-      </w:r>
-      <w:r>
-        <w:rPr>
-          <w:rFonts w:asciiTheme="minorHAnsi" w:hAnsiTheme="minorHAnsi"/>
-          <w:sz w:val="22"/>
-          <w:lang w:val="es-CL"/>
-        </w:rPr>
-        <w:t>cidad</w:t>
-      </w:r>
-      <w:proofErr w:type="spellEnd"/>
-      <w:r>
-        <w:rPr>
-          <w:rFonts w:asciiTheme="minorHAnsi" w:hAnsiTheme="minorHAnsi"/>
-          <w:sz w:val="22"/>
-          <w:lang w:val="es-CL"/>
-        </w:rPr>
-        <w:t xml:space="preserve"> de medir el proceso de una manera relevante. </w:t>
-      </w:r>
-      <w:r>
-        <w:rPr>
-          <w:rFonts w:asciiTheme="minorHAnsi" w:hAnsiTheme="minorHAnsi"/>
-          <w:sz w:val="22"/>
-          <w:lang w:val="es-CL"/>
-        </w:rPr>
-        <w:t>Se lleva a cabo en vivo. Los gerentes desean medir el costo, la calidad y otros factores variables, mientras que los profesionales se preocupan por la duración y la productividad.</w:t>
-      </w:r>
-    </w:p>
-    <w:p>
-      <w:pPr>
-        <w:pStyle w:val="Prrafodelista"/>
-        <w:numPr>
-          <w:ilvl w:val="1"/>
-          <w:numId w:val="39"/>
-        </w:numPr>
-        <w:spacing w:after="0" w:line="276" w:lineRule="auto"/>
-        <w:rPr>
-          <w:rFonts w:asciiTheme="minorHAnsi" w:hAnsiTheme="minorHAnsi"/>
-          <w:sz w:val="22"/>
-          <w:lang w:val="es-ES"/>
-        </w:rPr>
-      </w:pPr>
-      <w:r>
-        <w:rPr>
-          <w:rFonts w:asciiTheme="minorHAnsi" w:hAnsiTheme="minorHAnsi"/>
-          <w:b/>
-          <w:sz w:val="22"/>
-          <w:lang w:val="es-ES"/>
-        </w:rPr>
-        <w:t>Resultados Específicos:</w:t>
-      </w:r>
-      <w:r>
-        <w:rPr>
-          <w:rFonts w:asciiTheme="minorHAnsi" w:hAnsiTheme="minorHAnsi"/>
-          <w:sz w:val="22"/>
-          <w:lang w:val="es-ES"/>
-        </w:rPr>
-        <w:t xml:space="preserve"> La razón de un resultado exitoso es entregar resultados específicos. Debe ser identificable individualmente y contable</w:t>
-      </w:r>
-    </w:p>
-    <w:p>
-      <w:pPr>
-        <w:pStyle w:val="Prrafodelista"/>
-        <w:numPr>
-          <w:ilvl w:val="1"/>
-          <w:numId w:val="39"/>
-        </w:numPr>
-        <w:spacing w:after="0" w:line="276" w:lineRule="auto"/>
-        <w:rPr>
-          <w:rFonts w:asciiTheme="minorHAnsi" w:hAnsiTheme="minorHAnsi"/>
-          <w:sz w:val="22"/>
-          <w:lang w:val="es-ES"/>
-        </w:rPr>
-      </w:pPr>
-      <w:r>
-        <w:rPr>
-          <w:rFonts w:asciiTheme="minorHAnsi" w:hAnsiTheme="minorHAnsi"/>
-          <w:b/>
-          <w:sz w:val="22"/>
-          <w:lang w:val="es-ES"/>
-        </w:rPr>
-        <w:t>Clientes/Consumidores:</w:t>
-      </w:r>
-      <w:r>
-        <w:rPr>
-          <w:rFonts w:asciiTheme="minorHAnsi" w:hAnsiTheme="minorHAnsi"/>
-          <w:sz w:val="22"/>
-          <w:lang w:val="es-ES"/>
-        </w:rPr>
-        <w:t xml:space="preserve"> Cada proceso entrega un resultado primario a los clientes o interesados. Los clientes deben ser internos o externos de la organización, pero el proceso debe reunir sus expectativas.</w:t>
-      </w:r>
-    </w:p>
-    <w:p>
-      <w:pPr>
-        <w:pStyle w:val="Prrafodelista"/>
-        <w:numPr>
-          <w:ilvl w:val="1"/>
-          <w:numId w:val="39"/>
-        </w:numPr>
-        <w:spacing w:after="0" w:line="276" w:lineRule="auto"/>
-        <w:rPr>
-          <w:rFonts w:asciiTheme="minorHAnsi" w:hAnsiTheme="minorHAnsi"/>
-          <w:sz w:val="22"/>
-          <w:lang w:val="es-ES"/>
-        </w:rPr>
-      </w:pPr>
-      <w:r>
-        <w:rPr>
-          <w:rFonts w:asciiTheme="minorHAnsi" w:hAnsiTheme="minorHAnsi"/>
-          <w:b/>
-          <w:sz w:val="22"/>
-          <w:lang w:val="es-ES"/>
-        </w:rPr>
-        <w:t>Sensibilidad a “</w:t>
-      </w:r>
-      <w:proofErr w:type="spellStart"/>
-      <w:r>
-        <w:rPr>
-          <w:rFonts w:asciiTheme="minorHAnsi" w:hAnsiTheme="minorHAnsi"/>
-          <w:b/>
-          <w:sz w:val="22"/>
-          <w:lang w:val="es-ES"/>
-        </w:rPr>
-        <w:t>Triggers</w:t>
-      </w:r>
-      <w:proofErr w:type="spellEnd"/>
-      <w:r>
-        <w:rPr>
-          <w:rFonts w:asciiTheme="minorHAnsi" w:hAnsiTheme="minorHAnsi"/>
-          <w:b/>
-          <w:sz w:val="22"/>
-          <w:lang w:val="es-ES"/>
-        </w:rPr>
-        <w:t>” Específicos:</w:t>
-      </w:r>
-      <w:r>
-        <w:rPr>
-          <w:rFonts w:asciiTheme="minorHAnsi" w:hAnsiTheme="minorHAnsi"/>
-          <w:sz w:val="22"/>
-          <w:lang w:val="es-ES"/>
-        </w:rPr>
-        <w:t xml:space="preserve"> </w:t>
-      </w:r>
-      <w:r>
-        <w:rPr>
-          <w:rFonts w:asciiTheme="minorHAnsi" w:hAnsiTheme="minorHAnsi"/>
-          <w:sz w:val="22"/>
-          <w:lang w:val="es-CL"/>
-        </w:rPr>
-        <w:t xml:space="preserve">Si bien un proceso puede ser continuo o iterativo, debe ser rastreable a un </w:t>
-      </w:r>
-      <w:r>
-        <w:rPr>
-          <w:rFonts w:asciiTheme="minorHAnsi" w:hAnsiTheme="minorHAnsi"/>
-          <w:sz w:val="22"/>
-          <w:lang w:val="es-CL"/>
-        </w:rPr>
-        <w:t>“</w:t>
-      </w:r>
-      <w:proofErr w:type="spellStart"/>
-      <w:r>
-        <w:rPr>
-          <w:rFonts w:asciiTheme="minorHAnsi" w:hAnsiTheme="minorHAnsi"/>
-          <w:sz w:val="22"/>
-          <w:lang w:val="es-CL"/>
-        </w:rPr>
-        <w:t>trigger</w:t>
-      </w:r>
-      <w:proofErr w:type="spellEnd"/>
-      <w:r>
-        <w:rPr>
-          <w:rFonts w:asciiTheme="minorHAnsi" w:hAnsiTheme="minorHAnsi"/>
-          <w:sz w:val="22"/>
-          <w:lang w:val="es-CL"/>
-        </w:rPr>
-        <w:t>”</w:t>
-      </w:r>
-      <w:r>
-        <w:rPr>
-          <w:rFonts w:asciiTheme="minorHAnsi" w:hAnsiTheme="minorHAnsi"/>
-          <w:sz w:val="22"/>
-          <w:lang w:val="es-CL"/>
-        </w:rPr>
-        <w:t xml:space="preserve"> específic</w:t>
-      </w:r>
-      <w:r>
-        <w:rPr>
-          <w:rFonts w:asciiTheme="minorHAnsi" w:hAnsiTheme="minorHAnsi"/>
-          <w:sz w:val="22"/>
-          <w:lang w:val="es-CL"/>
-        </w:rPr>
-        <w:t>o.</w:t>
-      </w:r>
-    </w:p>
-    <w:p>
-      <w:pPr>
-        <w:pStyle w:val="Prrafodelista"/>
-        <w:numPr>
-          <w:ilvl w:val="0"/>
-          <w:numId w:val="39"/>
-        </w:numPr>
-        <w:spacing w:after="0" w:line="276" w:lineRule="auto"/>
-        <w:rPr>
-          <w:rFonts w:asciiTheme="minorHAnsi" w:hAnsiTheme="minorHAnsi"/>
-          <w:sz w:val="22"/>
-          <w:u w:val="single"/>
-          <w:lang w:val="es-ES"/>
-        </w:rPr>
-      </w:pPr>
-      <w:r>
-        <w:rPr>
-          <w:rFonts w:asciiTheme="minorHAnsi" w:hAnsiTheme="minorHAnsi"/>
-          <w:sz w:val="22"/>
-          <w:u w:val="single"/>
-          <w:lang w:val="es-ES"/>
-        </w:rPr>
-        <w:lastRenderedPageBreak/>
         <w:t>Cite 3 ejemplos de Stakeholders en Gestión de Servicios</w:t>
       </w:r>
     </w:p>
@@ -8442,7 +8810,7 @@
       </w:pPr>
     </w:pPrDefault>
   </w:docDefaults>
-  <w:latentStyles w:defLockedState="0" w:defUIPriority="99" w:defSemiHidden="0" w:defUnhideWhenUsed="0" w:defQFormat="0" w:count="376">
+  <w:latentStyles w:defLockedState="0" w:defUIPriority="99" w:defSemiHidden="0" w:defUnhideWhenUsed="0" w:defQFormat="0" w:count="375">
     <w:lsdException w:name="Normal" w:uiPriority="0" w:qFormat="1"/>
     <w:lsdException w:name="heading 1" w:uiPriority="0" w:qFormat="1"/>
     <w:lsdException w:name="heading 2" w:semiHidden="1" w:uiPriority="9" w:unhideWhenUsed="1"/>
@@ -8818,7 +9186,6 @@
     <w:lsdException w:name="Smart Hyperlink" w:semiHidden="1" w:unhideWhenUsed="1"/>
     <w:lsdException w:name="Hashtag" w:semiHidden="1" w:unhideWhenUsed="1"/>
     <w:lsdException w:name="Unresolved Mention" w:semiHidden="1" w:unhideWhenUsed="1"/>
-    <w:lsdException w:name="Smart Link" w:semiHidden="1" w:unhideWhenUsed="1"/>
   </w:latentStyles>
   <w:style w:type="paragraph" w:default="1" w:styleId="Normal">
     <w:name w:val="Normal"/>
@@ -10233,19 +10600,12 @@
 </file>
 
 <file path=customXml/item1.xml><?xml version="1.0" encoding="utf-8"?>
-<p:properties xmlns:p="http://schemas.microsoft.com/office/2006/metadata/properties" xmlns:xsi="http://www.w3.org/2001/XMLSchema-instance" xmlns:pc="http://schemas.microsoft.com/office/infopath/2007/PartnerControls">
-  <documentManagement>
-    <Estado xmlns="a150fe00-1c53-46dc-80fb-b2dbdb01b085">En Desarrollo</Estado>
-    <Fecha_x0020_de_x0020_Vencimiento xmlns="a150fe00-1c53-46dc-80fb-b2dbdb01b085" xsi:nil="true"/>
-    <Asignado_x0020_a xmlns="a150fe00-1c53-46dc-80fb-b2dbdb01b085">
-      <UserInfo>
-        <DisplayName/>
-        <AccountId xsi:nil="true"/>
-        <AccountType/>
-      </UserInfo>
-    </Asignado_x0020_a>
-  </documentManagement>
-</p:properties>
+<?mso-contentType ?>
+<FormTemplates xmlns="http://schemas.microsoft.com/sharepoint/v3/contenttype/forms">
+  <Display>DocumentLibraryForm</Display>
+  <Edit>DocumentLibraryForm</Edit>
+  <New>DocumentLibraryForm</New>
+</FormTemplates>
 </file>
 
 <file path=customXml/item2.xml><?xml version="1.0" encoding="utf-8"?>
@@ -10408,12 +10768,19 @@
 </file>
 
 <file path=customXml/item3.xml><?xml version="1.0" encoding="utf-8"?>
-<?mso-contentType ?>
-<FormTemplates xmlns="http://schemas.microsoft.com/sharepoint/v3/contenttype/forms">
-  <Display>DocumentLibraryForm</Display>
-  <Edit>DocumentLibraryForm</Edit>
-  <New>DocumentLibraryForm</New>
-</FormTemplates>
+<p:properties xmlns:p="http://schemas.microsoft.com/office/2006/metadata/properties" xmlns:xsi="http://www.w3.org/2001/XMLSchema-instance" xmlns:pc="http://schemas.microsoft.com/office/infopath/2007/PartnerControls">
+  <documentManagement>
+    <Estado xmlns="a150fe00-1c53-46dc-80fb-b2dbdb01b085">En Desarrollo</Estado>
+    <Fecha_x0020_de_x0020_Vencimiento xmlns="a150fe00-1c53-46dc-80fb-b2dbdb01b085" xsi:nil="true"/>
+    <Asignado_x0020_a xmlns="a150fe00-1c53-46dc-80fb-b2dbdb01b085">
+      <UserInfo>
+        <DisplayName/>
+        <AccountId xsi:nil="true"/>
+        <AccountType/>
+      </UserInfo>
+    </Asignado_x0020_a>
+  </documentManagement>
+</p:properties>
 </file>
 
 <file path=customXml/item4.xml><?xml version="1.0" encoding="utf-8"?>
@@ -10421,17 +10788,9 @@
 </file>
 
 <file path=customXml/itemProps1.xml><?xml version="1.0" encoding="utf-8"?>
-<ds:datastoreItem xmlns:ds="http://schemas.openxmlformats.org/officeDocument/2006/customXml" ds:itemID="{7D8EE0F3-6311-4B52-B0D5-D072BA65ADBD}">
+<ds:datastoreItem xmlns:ds="http://schemas.openxmlformats.org/officeDocument/2006/customXml" ds:itemID="{C691A4A1-28EB-4B2A-B48A-F18C870B2536}">
   <ds:schemaRefs>
-    <ds:schemaRef ds:uri="http://purl.org/dc/elements/1.1/"/>
-    <ds:schemaRef ds:uri="http://schemas.microsoft.com/office/2006/documentManagement/types"/>
-    <ds:schemaRef ds:uri="http://schemas.microsoft.com/office/2006/metadata/properties"/>
-    <ds:schemaRef ds:uri="http://purl.org/dc/dcmitype/"/>
-    <ds:schemaRef ds:uri="http://schemas.microsoft.com/office/infopath/2007/PartnerControls"/>
-    <ds:schemaRef ds:uri="http://schemas.openxmlformats.org/package/2006/metadata/core-properties"/>
-    <ds:schemaRef ds:uri="a150fe00-1c53-46dc-80fb-b2dbdb01b085"/>
-    <ds:schemaRef ds:uri="http://www.w3.org/XML/1998/namespace"/>
-    <ds:schemaRef ds:uri="http://purl.org/dc/terms/"/>
+    <ds:schemaRef ds:uri="http://schemas.microsoft.com/sharepoint/v3/contenttype/forms"/>
   </ds:schemaRefs>
 </ds:datastoreItem>
 </file>
@@ -10455,15 +10814,17 @@
 </file>
 
 <file path=customXml/itemProps3.xml><?xml version="1.0" encoding="utf-8"?>
-<ds:datastoreItem xmlns:ds="http://schemas.openxmlformats.org/officeDocument/2006/customXml" ds:itemID="{C691A4A1-28EB-4B2A-B48A-F18C870B2536}">
+<ds:datastoreItem xmlns:ds="http://schemas.openxmlformats.org/officeDocument/2006/customXml" ds:itemID="{7D8EE0F3-6311-4B52-B0D5-D072BA65ADBD}">
   <ds:schemaRefs>
-    <ds:schemaRef ds:uri="http://schemas.microsoft.com/sharepoint/v3/contenttype/forms"/>
+    <ds:schemaRef ds:uri="http://schemas.microsoft.com/office/2006/metadata/properties"/>
+    <ds:schemaRef ds:uri="http://schemas.microsoft.com/office/infopath/2007/PartnerControls"/>
+    <ds:schemaRef ds:uri="a150fe00-1c53-46dc-80fb-b2dbdb01b085"/>
   </ds:schemaRefs>
 </ds:datastoreItem>
 </file>
 
 <file path=customXml/itemProps4.xml><?xml version="1.0" encoding="utf-8"?>
-<ds:datastoreItem xmlns:ds="http://schemas.openxmlformats.org/officeDocument/2006/customXml" ds:itemID="{7F5B79FB-7080-42A2-99D4-8184578C2E00}">
+<ds:datastoreItem xmlns:ds="http://schemas.openxmlformats.org/officeDocument/2006/customXml" ds:itemID="{A2514716-DAD4-49CE-8D79-9957C44B08C2}">
   <ds:schemaRefs>
     <ds:schemaRef ds:uri="http://schemas.openxmlformats.org/officeDocument/2006/bibliography"/>
   </ds:schemaRefs>

</xml_diff>